<commit_message>
updated the FLT paper
</commit_message>
<xml_diff>
--- a/docs/flt_manuscript_17-06_SDD.docx
+++ b/docs/flt_manuscript_17-06_SDD.docx
@@ -4271,11 +4271,11 @@
         <w:wordWrap/>
         <w:spacing w:after="0"/>
         <w:rPr>
-          <w:ins w:id="18" w:author="Simon De Deyne" w:date="2019-06-17T10:29:00Z"/>
+          <w:ins w:id="17" w:author="Simon De Deyne" w:date="2019-06-17T10:29:00Z"/>
           <w:rStyle w:val="CommentTok"/>
         </w:rPr>
       </w:pPr>
-      <w:ins w:id="19" w:author="Simon De Deyne" w:date="2019-06-17T10:29:00Z">
+      <w:ins w:id="18" w:author="Simon De Deyne" w:date="2019-06-17T10:29:00Z">
         <w:r>
           <w:rPr>
             <w:rStyle w:val="KeywordTok"/>
@@ -4313,7 +4313,7 @@
         <w:wordWrap/>
         <w:spacing w:after="0"/>
       </w:pPr>
-      <w:del w:id="20" w:author="Simon De Deyne" w:date="2019-06-17T10:29:00Z">
+      <w:del w:id="19" w:author="Simon De Deyne" w:date="2019-06-17T10:29:00Z">
         <w:r>
           <w:rPr>
             <w:rStyle w:val="CommentTok"/>
@@ -4405,7 +4405,7 @@
       <w:r>
         <w:br/>
       </w:r>
-      <w:commentRangeStart w:id="21"/>
+      <w:commentRangeStart w:id="20"/>
       <w:r>
         <w:rPr>
           <w:rStyle w:val="CommentTok"/>
@@ -4466,14 +4466,14 @@
       <w:r>
         <w:br/>
       </w:r>
-      <w:commentRangeEnd w:id="21"/>
+      <w:commentRangeEnd w:id="20"/>
       <w:r>
         <w:rPr>
           <w:rStyle w:val="CommentReference"/>
         </w:rPr>
-        <w:commentReference w:id="21"/>
-      </w:r>
-      <w:ins w:id="22" w:author="Simon De Deyne" w:date="2019-06-17T10:29:00Z">
+        <w:commentReference w:id="20"/>
+      </w:r>
+      <w:ins w:id="21" w:author="Simon De Deyne" w:date="2019-06-17T10:29:00Z">
         <w:r>
           <w:rPr>
             <w:rStyle w:val="KeywordTok"/>
@@ -4481,7 +4481,7 @@
           <w:t xml:space="preserve"> </w:t>
         </w:r>
       </w:ins>
-      <w:del w:id="23" w:author="Simon De Deyne" w:date="2019-06-17T10:29:00Z">
+      <w:del w:id="22" w:author="Simon De Deyne" w:date="2019-06-17T10:29:00Z">
         <w:r>
           <w:rPr>
             <w:rStyle w:val="KeywordTok"/>
@@ -4761,7 +4761,7 @@
         <w:wordWrap/>
         <w:spacing w:after="0"/>
       </w:pPr>
-      <w:commentRangeStart w:id="24"/>
+      <w:commentRangeStart w:id="23"/>
       <w:r>
         <w:rPr>
           <w:rStyle w:val="CommentTok"/>
@@ -4834,12 +4834,12 @@
         </w:rPr>
         <w:t>)</w:t>
       </w:r>
-      <w:commentRangeEnd w:id="24"/>
+      <w:commentRangeEnd w:id="23"/>
       <w:r>
         <w:rPr>
           <w:rStyle w:val="CommentReference"/>
         </w:rPr>
-        <w:commentReference w:id="24"/>
+        <w:commentReference w:id="23"/>
       </w:r>
     </w:p>
     <w:p>
@@ -4924,7 +4924,7 @@
       <w:r>
         <w:t xml:space="preserve">. </w:t>
       </w:r>
-      <w:ins w:id="25" w:author="Simon De Deyne" w:date="2019-06-17T10:32:00Z">
+      <w:ins w:id="24" w:author="Simon De Deyne" w:date="2019-06-17T10:32:00Z">
         <w:r>
           <w:t xml:space="preserve">In addition to the </w:t>
         </w:r>
@@ -4937,12 +4937,12 @@
           <w:t xml:space="preserve"> dictionary, </w:t>
         </w:r>
       </w:ins>
-      <w:del w:id="26" w:author="Simon De Deyne" w:date="2019-06-17T10:32:00Z">
+      <w:del w:id="25" w:author="Simon De Deyne" w:date="2019-06-17T10:32:00Z">
         <w:r>
           <w:delText>A</w:delText>
         </w:r>
       </w:del>
-      <w:ins w:id="27" w:author="Simon De Deyne" w:date="2019-06-17T10:32:00Z">
+      <w:ins w:id="26" w:author="Simon De Deyne" w:date="2019-06-17T10:32:00Z">
         <w:r>
           <w:t>an auxiliary</w:t>
         </w:r>
@@ -4950,28 +4950,28 @@
       <w:r>
         <w:t xml:space="preserve"> </w:t>
       </w:r>
+      <w:del w:id="27" w:author="Simon De Deyne" w:date="2019-06-17T10:32:00Z">
+        <w:r>
+          <w:delText xml:space="preserve">specialized </w:delText>
+        </w:r>
+      </w:del>
+      <w:r>
+        <w:t xml:space="preserve">dictionary with pre-coded error responses and corrections could </w:t>
+      </w:r>
       <w:del w:id="28" w:author="Simon De Deyne" w:date="2019-06-17T10:32:00Z">
         <w:r>
-          <w:delText xml:space="preserve">specialized </w:delText>
+          <w:delText>be implemented</w:delText>
         </w:r>
       </w:del>
-      <w:r>
-        <w:t xml:space="preserve">dictionary with pre-coded error responses and corrections could </w:t>
-      </w:r>
-      <w:del w:id="29" w:author="Simon De Deyne" w:date="2019-06-17T10:32:00Z">
-        <w:r>
-          <w:delText>be implemented</w:delText>
-        </w:r>
-      </w:del>
+      <w:ins w:id="29" w:author="Simon De Deyne" w:date="2019-06-17T10:32:00Z">
+        <w:r>
+          <w:t>also be added</w:t>
+        </w:r>
+      </w:ins>
+      <w:r>
+        <w:t xml:space="preserve"> at this stage</w:t>
+      </w:r>
       <w:ins w:id="30" w:author="Simon De Deyne" w:date="2019-06-17T10:32:00Z">
-        <w:r>
-          <w:t>also be added</w:t>
-        </w:r>
-      </w:ins>
-      <w:r>
-        <w:t xml:space="preserve"> at this stage</w:t>
-      </w:r>
-      <w:ins w:id="31" w:author="Simon De Deyne" w:date="2019-06-17T10:32:00Z">
         <w:r>
           <w:t xml:space="preserve"> to catch any false positives</w:t>
         </w:r>
@@ -5601,12 +5601,12 @@
         <w:pStyle w:val="Heading2"/>
         <w:spacing w:before="0"/>
       </w:pPr>
-      <w:bookmarkStart w:id="32" w:name="lemmatization"/>
+      <w:bookmarkStart w:id="31" w:name="lemmatization"/>
       <w:r>
         <w:lastRenderedPageBreak/>
         <w:t>Lemmatization</w:t>
       </w:r>
-      <w:bookmarkEnd w:id="32"/>
+      <w:bookmarkEnd w:id="31"/>
     </w:p>
     <w:p>
       <w:pPr>
@@ -5616,12 +5616,12 @@
       <w:r>
         <w:t xml:space="preserve">The next step </w:t>
       </w:r>
-      <w:del w:id="33" w:author="Simon De Deyne" w:date="2019-06-17T10:45:00Z">
+      <w:del w:id="32" w:author="Simon De Deyne" w:date="2019-06-17T10:45:00Z">
         <w:r>
           <w:delText>approaches the grouping</w:delText>
         </w:r>
       </w:del>
-      <w:ins w:id="34" w:author="Simon De Deyne" w:date="2019-06-17T10:45:00Z">
+      <w:ins w:id="33" w:author="Simon De Deyne" w:date="2019-06-17T10:45:00Z">
         <w:r>
           <w:t>groups</w:t>
         </w:r>
@@ -5629,71 +5629,71 @@
       <w:r>
         <w:t xml:space="preserve"> different word forms that share the same lemma. The process of lemmatizing words </w:t>
       </w:r>
-      <w:del w:id="35" w:author="Simon De Deyne" w:date="2019-06-17T10:47:00Z">
+      <w:del w:id="34" w:author="Simon De Deyne" w:date="2019-06-17T10:47:00Z">
         <w:r>
           <w:delText xml:space="preserve">involves </w:delText>
         </w:r>
       </w:del>
-      <w:ins w:id="36" w:author="Simon De Deyne" w:date="2019-06-17T10:47:00Z">
+      <w:ins w:id="35" w:author="Simon De Deyne" w:date="2019-06-17T10:47:00Z">
         <w:r>
           <w:t xml:space="preserve">uses a trained dictionary to </w:t>
         </w:r>
       </w:ins>
-      <w:ins w:id="37" w:author="Simon De Deyne" w:date="2019-06-17T10:46:00Z">
+      <w:ins w:id="36" w:author="Simon De Deyne" w:date="2019-06-17T10:46:00Z">
         <w:r>
           <w:t xml:space="preserve">convert all tokens part of a </w:t>
         </w:r>
       </w:ins>
+      <w:del w:id="37" w:author="Simon De Deyne" w:date="2019-06-17T10:46:00Z">
+        <w:r>
+          <w:delText>using</w:delText>
+        </w:r>
+      </w:del>
+      <w:r>
+        <w:t xml:space="preserve"> a lexeme set (i.e., all words forms that have the same meaning, </w:t>
+      </w:r>
+      <w:r>
+        <w:rPr>
+          <w:i/>
+        </w:rPr>
+        <w:t>am, are, is</w:t>
+      </w:r>
+      <w:r>
+        <w:t xml:space="preserve">) to </w:t>
+      </w:r>
       <w:del w:id="38" w:author="Simon De Deyne" w:date="2019-06-17T10:46:00Z">
         <w:r>
-          <w:delText>using</w:delText>
+          <w:delText xml:space="preserve">convert into </w:delText>
         </w:r>
       </w:del>
-      <w:r>
-        <w:t xml:space="preserve"> a lexeme set (i.e., all words forms that have the same meaning, </w:t>
+      <w:ins w:id="39" w:author="Simon De Deyne" w:date="2019-06-17T10:46:00Z">
+        <w:r>
+          <w:t>a</w:t>
+        </w:r>
+      </w:ins>
+      <w:del w:id="40" w:author="Simon De Deyne" w:date="2019-06-17T10:46:00Z">
+        <w:r>
+          <w:delText>a</w:delText>
+        </w:r>
+      </w:del>
+      <w:r>
+        <w:t xml:space="preserve"> common lemma (i.e., </w:t>
       </w:r>
       <w:r>
         <w:rPr>
           <w:i/>
         </w:rPr>
-        <w:t>am, are, is</w:t>
-      </w:r>
-      <w:r>
-        <w:t xml:space="preserve">) to </w:t>
-      </w:r>
-      <w:del w:id="39" w:author="Simon De Deyne" w:date="2019-06-17T10:46:00Z">
-        <w:r>
-          <w:delText xml:space="preserve">convert into </w:delText>
+        <w:t>be</w:t>
+      </w:r>
+      <w:r>
+        <w:t>)</w:t>
+      </w:r>
+      <w:del w:id="41" w:author="Simon De Deyne" w:date="2019-06-17T10:47:00Z">
+        <w:r>
+          <w:delText xml:space="preserve"> from a trained dictionary</w:delText>
         </w:r>
       </w:del>
-      <w:ins w:id="40" w:author="Simon De Deyne" w:date="2019-06-17T10:46:00Z">
-        <w:r>
-          <w:t>a</w:t>
-        </w:r>
-      </w:ins>
-      <w:del w:id="41" w:author="Simon De Deyne" w:date="2019-06-17T10:46:00Z">
-        <w:r>
-          <w:delText>a</w:delText>
-        </w:r>
-      </w:del>
-      <w:r>
-        <w:t xml:space="preserve"> common lemma (i.e., </w:t>
-      </w:r>
-      <w:r>
-        <w:rPr>
-          <w:i/>
-        </w:rPr>
-        <w:t>be</w:t>
-      </w:r>
-      <w:r>
-        <w:t>)</w:t>
-      </w:r>
-      <w:del w:id="42" w:author="Simon De Deyne" w:date="2019-06-17T10:47:00Z">
-        <w:r>
-          <w:delText xml:space="preserve"> from a trained dictionary</w:delText>
-        </w:r>
-      </w:del>
-      <w:ins w:id="43" w:author="Simon De Deyne" w:date="2019-06-17T10:48:00Z">
+      <w:ins w:id="42" w:author="Simon De Deyne" w:date="2019-06-17T10:48:00Z">
         <w:r>
           <w:rPr>
             <w:rStyle w:val="FootnoteReference"/>
@@ -5704,7 +5704,7 @@
       <w:r>
         <w:t xml:space="preserve">. </w:t>
       </w:r>
-      <w:del w:id="49" w:author="Simon De Deyne" w:date="2019-06-17T10:48:00Z">
+      <w:del w:id="48" w:author="Simon De Deyne" w:date="2019-06-17T10:48:00Z">
         <w:r>
           <w:delText xml:space="preserve">In contrast, stemming involves processing words using heuristics to remove affixes or inflections, such as </w:delText>
         </w:r>
@@ -5808,17 +5808,17 @@
       <w:r>
         <w:t xml:space="preserve">Lemmatization </w:t>
       </w:r>
-      <w:del w:id="50" w:author="Simon De Deyne" w:date="2019-06-17T10:50:00Z">
+      <w:del w:id="49" w:author="Simon De Deyne" w:date="2019-06-17T10:50:00Z">
         <w:r>
           <w:delText xml:space="preserve">is the likely choice for processing property norms, and this process can be achieved by </w:delText>
         </w:r>
       </w:del>
-      <w:ins w:id="51" w:author="Simon De Deyne" w:date="2019-06-17T10:50:00Z">
+      <w:ins w:id="50" w:author="Simon De Deyne" w:date="2019-06-17T10:50:00Z">
         <w:r>
           <w:t xml:space="preserve"> is performed using the </w:t>
         </w:r>
       </w:ins>
-      <w:del w:id="52" w:author="Simon De Deyne" w:date="2019-06-17T10:50:00Z">
+      <w:del w:id="51" w:author="Simon De Deyne" w:date="2019-06-17T10:50:00Z">
         <w:r>
           <w:delText>installing</w:delText>
         </w:r>
@@ -5837,12 +5837,12 @@
       <w:r>
         <w:t xml:space="preserve"> (Schmid, 1994) </w:t>
       </w:r>
-      <w:ins w:id="53" w:author="Simon De Deyne" w:date="2019-06-17T10:51:00Z">
+      <w:ins w:id="52" w:author="Simon De Deyne" w:date="2019-06-17T10:51:00Z">
         <w:r>
           <w:t>which is implemented in t</w:t>
         </w:r>
       </w:ins>
-      <w:del w:id="54" w:author="Simon De Deyne" w:date="2019-06-17T10:51:00Z">
+      <w:del w:id="53" w:author="Simon De Deyne" w:date="2019-06-17T10:51:00Z">
         <w:r>
           <w:delText>and t</w:delText>
         </w:r>
@@ -5861,7 +5861,7 @@
       <w:r>
         <w:t xml:space="preserve"> package</w:t>
       </w:r>
-      <w:ins w:id="55" w:author="Simon De Deyne" w:date="2019-06-17T10:50:00Z">
+      <w:ins w:id="54" w:author="Simon De Deyne" w:date="2019-06-17T10:50:00Z">
         <w:r>
           <w:t>s</w:t>
         </w:r>
@@ -5869,7 +5869,7 @@
       <w:r>
         <w:t xml:space="preserve"> </w:t>
       </w:r>
-      <w:del w:id="56" w:author="Simon De Deyne" w:date="2019-06-17T10:50:00Z">
+      <w:del w:id="55" w:author="Simon De Deyne" w:date="2019-06-17T10:50:00Z">
         <w:r>
           <w:delText xml:space="preserve">in </w:delText>
         </w:r>
@@ -5902,7 +5902,7 @@
       <w:r>
         <w:t xml:space="preserve"> is a trained tagger designed to annotate part of speech and lemma information in text, and parameter files are available for multiple languages.</w:t>
       </w:r>
-      <w:del w:id="57" w:author="Simon De Deyne" w:date="2019-06-17T10:51:00Z">
+      <w:del w:id="56" w:author="Simon De Deyne" w:date="2019-06-17T10:51:00Z">
         <w:r>
           <w:delText xml:space="preserve"> The koRpus package includes functionality to use TreeTagger in </w:delText>
         </w:r>
@@ -5919,7 +5919,7 @@
       <w:r>
         <w:t xml:space="preserve"> </w:t>
       </w:r>
-      <w:del w:id="58" w:author="Simon De Deyne" w:date="2019-06-17T10:52:00Z">
+      <w:del w:id="57" w:author="Simon De Deyne" w:date="2019-06-17T10:52:00Z">
         <w:r>
           <w:delText>After installing the package and TreeTagger, we will create a unique set of tokenized words to lemmatize to speed computation.</w:delText>
         </w:r>
@@ -5931,11 +5931,11 @@
         <w:wordWrap/>
         <w:spacing w:after="0"/>
         <w:rPr>
-          <w:ins w:id="59" w:author="Simon De Deyne" w:date="2019-06-17T10:55:00Z"/>
-          <w:rStyle w:val="NormalTok"/>
-        </w:rPr>
-      </w:pPr>
-      <w:ins w:id="60" w:author="Simon De Deyne" w:date="2019-06-17T10:55:00Z">
+          <w:ins w:id="58" w:author="Simon De Deyne" w:date="2019-06-17T10:55:00Z"/>
+          <w:rStyle w:val="NormalTok"/>
+        </w:rPr>
+      </w:pPr>
+      <w:ins w:id="59" w:author="Simon De Deyne" w:date="2019-06-17T10:55:00Z">
         <w:r>
           <w:rPr>
             <w:rStyle w:val="KeywordTok"/>
@@ -6025,7 +6025,7 @@
       <w:r>
         <w:br/>
       </w:r>
-      <w:del w:id="61" w:author="Simon De Deyne" w:date="2019-06-17T10:55:00Z">
+      <w:del w:id="60" w:author="Simon De Deyne" w:date="2019-06-17T10:55:00Z">
         <w:r>
           <w:rPr>
             <w:rStyle w:val="CommentTok"/>
@@ -6107,7 +6107,7 @@
           </w:rPr>
           <w:delText>#https://www.cis.uni-muenchen.de/~schmid/tools/</w:delText>
         </w:r>
-        <w:commentRangeStart w:id="62"/>
+        <w:commentRangeStart w:id="61"/>
         <w:r>
           <w:rPr>
             <w:rStyle w:val="CommentTok"/>
@@ -6115,14 +6115,14 @@
           <w:delText>TreeTagger</w:delText>
         </w:r>
       </w:del>
-      <w:commentRangeEnd w:id="62"/>
+      <w:commentRangeEnd w:id="61"/>
       <w:r>
         <w:rPr>
           <w:rStyle w:val="CommentReference"/>
         </w:rPr>
-        <w:commentReference w:id="62"/>
-      </w:r>
-      <w:del w:id="63" w:author="Simon De Deyne" w:date="2019-06-17T10:55:00Z">
+        <w:commentReference w:id="61"/>
+      </w:r>
+      <w:del w:id="62" w:author="Simon De Deyne" w:date="2019-06-17T10:55:00Z">
         <w:r>
           <w:rPr>
             <w:rStyle w:val="CommentTok"/>
@@ -6811,12 +6811,12 @@
       <w:r>
         <w:t xml:space="preserve"> of the token-lemma information. The goal would be to replace inflected words with their lemmas, and therefore, unknown values, number tags, and equivalent values are </w:t>
       </w:r>
-      <w:del w:id="64" w:author="Simon De Deyne" w:date="2019-06-17T10:57:00Z">
+      <w:del w:id="63" w:author="Simon De Deyne" w:date="2019-06-17T10:57:00Z">
         <w:r>
           <w:delText>ignored by subsetting out these</w:delText>
         </w:r>
       </w:del>
-      <w:ins w:id="65" w:author="Simon De Deyne" w:date="2019-06-17T10:57:00Z">
+      <w:ins w:id="64" w:author="Simon De Deyne" w:date="2019-06-17T10:57:00Z">
         <w:r>
           <w:t>filtered</w:t>
         </w:r>
@@ -6985,7 +6985,7 @@
         </w:rPr>
         <w:t xml:space="preserve"> </w:t>
       </w:r>
-      <w:del w:id="66" w:author="Simon De Deyne" w:date="2019-06-17T10:57:00Z">
+      <w:del w:id="65" w:author="Simon De Deyne" w:date="2019-06-17T10:57:00Z">
         <w:r>
           <w:rPr>
             <w:rStyle w:val="StringTok"/>
@@ -6993,7 +6993,7 @@
           <w:delText>"</w:delText>
         </w:r>
       </w:del>
-      <w:ins w:id="67" w:author="Simon De Deyne" w:date="2019-06-17T10:57:00Z">
+      <w:ins w:id="66" w:author="Simon De Deyne" w:date="2019-06-17T10:57:00Z">
         <w:r>
           <w:rPr>
             <w:rStyle w:val="StringTok"/>
@@ -7007,7 +7007,7 @@
         </w:rPr>
         <w:t>punctuation</w:t>
       </w:r>
-      <w:del w:id="68" w:author="Simon De Deyne" w:date="2019-06-17T10:57:00Z">
+      <w:del w:id="67" w:author="Simon De Deyne" w:date="2019-06-17T10:57:00Z">
         <w:r>
           <w:rPr>
             <w:rStyle w:val="StringTok"/>
@@ -7015,7 +7015,7 @@
           <w:delText>"</w:delText>
         </w:r>
       </w:del>
-      <w:ins w:id="69" w:author="Simon De Deyne" w:date="2019-06-17T10:57:00Z">
+      <w:ins w:id="68" w:author="Simon De Deyne" w:date="2019-06-17T10:57:00Z">
         <w:r>
           <w:rPr>
             <w:rStyle w:val="StringTok"/>
@@ -7077,7 +7077,7 @@
         </w:rPr>
         <w:t xml:space="preserve"> </w:t>
       </w:r>
-      <w:del w:id="70" w:author="Simon De Deyne" w:date="2019-06-17T10:57:00Z">
+      <w:del w:id="69" w:author="Simon De Deyne" w:date="2019-06-17T10:57:00Z">
         <w:r>
           <w:rPr>
             <w:rStyle w:val="StringTok"/>
@@ -7085,7 +7085,7 @@
           <w:delText>"</w:delText>
         </w:r>
       </w:del>
-      <w:ins w:id="71" w:author="Simon De Deyne" w:date="2019-06-17T10:57:00Z">
+      <w:ins w:id="70" w:author="Simon De Deyne" w:date="2019-06-17T10:57:00Z">
         <w:r>
           <w:rPr>
             <w:rStyle w:val="StringTok"/>
@@ -7099,7 +7099,7 @@
         </w:rPr>
         <w:t>&lt;unknown&gt;</w:t>
       </w:r>
-      <w:del w:id="72" w:author="Simon De Deyne" w:date="2019-06-17T10:57:00Z">
+      <w:del w:id="71" w:author="Simon De Deyne" w:date="2019-06-17T10:57:00Z">
         <w:r>
           <w:rPr>
             <w:rStyle w:val="StringTok"/>
@@ -7107,7 +7107,7 @@
           <w:delText>"</w:delText>
         </w:r>
       </w:del>
-      <w:ins w:id="73" w:author="Simon De Deyne" w:date="2019-06-17T10:57:00Z">
+      <w:ins w:id="72" w:author="Simon De Deyne" w:date="2019-06-17T10:57:00Z">
         <w:r>
           <w:rPr>
             <w:rStyle w:val="StringTok"/>
@@ -7175,7 +7175,7 @@
         </w:rPr>
         <w:t xml:space="preserve"> </w:t>
       </w:r>
-      <w:del w:id="74" w:author="Simon De Deyne" w:date="2019-06-17T10:57:00Z">
+      <w:del w:id="73" w:author="Simon De Deyne" w:date="2019-06-17T10:57:00Z">
         <w:r>
           <w:rPr>
             <w:rStyle w:val="StringTok"/>
@@ -7183,7 +7183,7 @@
           <w:delText>"</w:delText>
         </w:r>
       </w:del>
-      <w:ins w:id="75" w:author="Simon De Deyne" w:date="2019-06-17T10:57:00Z">
+      <w:ins w:id="74" w:author="Simon De Deyne" w:date="2019-06-17T10:57:00Z">
         <w:r>
           <w:rPr>
             <w:rStyle w:val="StringTok"/>
@@ -7294,7 +7294,7 @@
       <w:r>
         <w:t>Similar to spelling correction</w:t>
       </w:r>
-      <w:ins w:id="76" w:author="Simon De Deyne" w:date="2019-06-17T10:57:00Z">
+      <w:ins w:id="75" w:author="Simon De Deyne" w:date="2019-06-17T10:57:00Z">
         <w:r>
           <w:t>,</w:t>
         </w:r>
@@ -7807,11 +7807,11 @@
         <w:pStyle w:val="Heading2"/>
         <w:spacing w:before="0"/>
       </w:pPr>
-      <w:bookmarkStart w:id="77" w:name="multi-word-sequences"/>
+      <w:bookmarkStart w:id="76" w:name="multi-word-sequences"/>
       <w:r>
         <w:t>Multi-word Sequences</w:t>
       </w:r>
-      <w:bookmarkEnd w:id="77"/>
+      <w:bookmarkEnd w:id="76"/>
     </w:p>
     <w:p>
       <w:pPr>
@@ -7829,17 +7829,17 @@
       <w:r>
         <w:t xml:space="preserve"> (1969) </w:t>
       </w:r>
-      <w:del w:id="78" w:author="Simon De Deyne" w:date="2019-06-17T10:58:00Z">
+      <w:del w:id="77" w:author="Simon De Deyne" w:date="2019-06-17T10:58:00Z">
         <w:r>
           <w:delText>style model</w:delText>
         </w:r>
       </w:del>
-      <w:ins w:id="79" w:author="Simon De Deyne" w:date="2019-06-17T10:58:00Z">
+      <w:ins w:id="78" w:author="Simon De Deyne" w:date="2019-06-17T10:58:00Z">
         <w:r>
           <w:t>semantic network, where words are nodes and edges are labelled</w:t>
         </w:r>
       </w:ins>
-      <w:del w:id="80" w:author="Simon De Deyne" w:date="2019-06-17T10:58:00Z">
+      <w:del w:id="79" w:author="Simon De Deyne" w:date="2019-06-17T10:58:00Z">
         <w:r>
           <w:delText>,</w:delText>
         </w:r>
@@ -7847,12 +7847,12 @@
       <w:r>
         <w:t xml:space="preserve"> </w:t>
       </w:r>
-      <w:ins w:id="81" w:author="Simon De Deyne" w:date="2019-06-17T10:58:00Z">
+      <w:ins w:id="80" w:author="Simon De Deyne" w:date="2019-06-17T10:58:00Z">
         <w:r>
           <w:t>with relations such as</w:t>
         </w:r>
       </w:ins>
-      <w:del w:id="82" w:author="Simon De Deyne" w:date="2019-06-17T10:58:00Z">
+      <w:del w:id="81" w:author="Simon De Deyne" w:date="2019-06-17T10:58:00Z">
         <w:r>
           <w:delText>with</w:delText>
         </w:r>
@@ -7860,43 +7860,43 @@
       <w:r>
         <w:t xml:space="preserve"> “is-a” </w:t>
       </w:r>
-      <w:ins w:id="83" w:author="Simon De Deyne" w:date="2019-06-17T10:58:00Z">
+      <w:ins w:id="82" w:author="Simon De Deyne" w:date="2019-06-17T10:58:00Z">
         <w:r>
           <w:t>or</w:t>
         </w:r>
       </w:ins>
+      <w:del w:id="83" w:author="Simon De Deyne" w:date="2019-06-17T10:58:00Z">
+        <w:r>
+          <w:delText>and</w:delText>
+        </w:r>
+      </w:del>
+      <w:r>
+        <w:t xml:space="preserve"> “has-a”</w:t>
+      </w:r>
       <w:del w:id="84" w:author="Simon De Deyne" w:date="2019-06-17T10:58:00Z">
         <w:r>
-          <w:delText>and</w:delText>
+          <w:delText xml:space="preserve"> type markers</w:delText>
         </w:r>
       </w:del>
       <w:r>
-        <w:t xml:space="preserve"> “has-a”</w:t>
-      </w:r>
-      <w:del w:id="85" w:author="Simon De Deyne" w:date="2019-06-17T10:58:00Z">
-        <w:r>
-          <w:delText xml:space="preserve"> type markers</w:delText>
+        <w:t xml:space="preserve">. </w:t>
+      </w:r>
+      <w:del w:id="85" w:author="Simon De Deyne" w:date="2019-06-17T10:59:00Z">
+        <w:r>
+          <w:delText xml:space="preserve">If data were collected to include these markers, this </w:delText>
         </w:r>
       </w:del>
-      <w:r>
-        <w:t xml:space="preserve">. </w:t>
-      </w:r>
-      <w:del w:id="86" w:author="Simon De Deyne" w:date="2019-06-17T10:59:00Z">
-        <w:r>
-          <w:delText xml:space="preserve">If data were collected to include these markers, this </w:delText>
-        </w:r>
-      </w:del>
-      <w:ins w:id="87" w:author="Simon De Deyne" w:date="2019-06-17T10:59:00Z">
+      <w:ins w:id="86" w:author="Simon De Deyne" w:date="2019-06-17T10:59:00Z">
         <w:r>
           <w:t>Some instructions specify the use of specific relation types</w:t>
         </w:r>
       </w:ins>
-      <w:ins w:id="88" w:author="Simon De Deyne" w:date="2019-06-17T11:00:00Z">
+      <w:ins w:id="87" w:author="Simon De Deyne" w:date="2019-06-17T11:00:00Z">
         <w:r>
           <w:t xml:space="preserve"> (e.g., </w:t>
         </w:r>
       </w:ins>
-      <w:ins w:id="89" w:author="Simon De Deyne" w:date="2019-06-17T11:01:00Z">
+      <w:ins w:id="88" w:author="Simon De Deyne" w:date="2019-06-17T11:01:00Z">
         <w:r>
           <w:rPr>
             <w:rFonts w:cs="Times New Roman"/>
@@ -7921,186 +7921,186 @@
           <w:t xml:space="preserve"> et al., 2001; Deveraux et al., 2004)</w:t>
         </w:r>
       </w:ins>
-      <w:ins w:id="90" w:author="Simon De Deyne" w:date="2019-06-17T10:59:00Z">
+      <w:ins w:id="89" w:author="Simon De Deyne" w:date="2019-06-17T10:59:00Z">
         <w:r>
           <w:t xml:space="preserve">, in which case </w:t>
         </w:r>
       </w:ins>
+      <w:del w:id="90" w:author="Simon De Deyne" w:date="2019-06-17T10:59:00Z">
+        <w:r>
+          <w:delText xml:space="preserve">step would be </w:delText>
+        </w:r>
+      </w:del>
+      <w:r>
+        <w:t xml:space="preserve">pre-encoded </w:t>
+      </w:r>
       <w:del w:id="91" w:author="Simon De Deyne" w:date="2019-06-17T10:59:00Z">
         <w:r>
-          <w:delText xml:space="preserve">step would be </w:delText>
+          <w:delText xml:space="preserve">into the output data, rendering </w:delText>
         </w:r>
       </w:del>
       <w:r>
-        <w:t xml:space="preserve">pre-encoded </w:t>
-      </w:r>
-      <w:del w:id="92" w:author="Simon De Deyne" w:date="2019-06-17T10:59:00Z">
-        <w:r>
-          <w:delText xml:space="preserve">into the output data, rendering </w:delText>
+        <w:t xml:space="preserve">the following </w:t>
+      </w:r>
+      <w:ins w:id="92" w:author="Simon De Deyne" w:date="2019-06-17T10:59:00Z">
+        <w:r>
+          <w:t>step can be omitted</w:t>
+        </w:r>
+      </w:ins>
+      <w:del w:id="93" w:author="Simon De Deyne" w:date="2019-06-17T10:59:00Z">
+        <w:r>
+          <w:delText>code unnecessary</w:delText>
         </w:r>
       </w:del>
       <w:r>
-        <w:t xml:space="preserve">the following </w:t>
-      </w:r>
-      <w:ins w:id="93" w:author="Simon De Deyne" w:date="2019-06-17T10:59:00Z">
-        <w:r>
-          <w:t>step can be omitted</w:t>
+        <w:t xml:space="preserve">. A potential solution for processing </w:t>
+      </w:r>
+      <w:del w:id="94" w:author="Simon De Deyne" w:date="2019-06-17T11:01:00Z">
+        <w:r>
+          <w:delText xml:space="preserve">messy </w:delText>
+        </w:r>
+      </w:del>
+      <w:ins w:id="95" w:author="Simon De Deyne" w:date="2019-06-17T11:01:00Z">
+        <w:r>
+          <w:t xml:space="preserve">unstructured </w:t>
         </w:r>
       </w:ins>
-      <w:del w:id="94" w:author="Simon De Deyne" w:date="2019-06-17T10:59:00Z">
-        <w:r>
-          <w:delText>code unnecessary</w:delText>
+      <w:r>
+        <w:t xml:space="preserve">data </w:t>
+      </w:r>
+      <w:ins w:id="96" w:author="Simon De Deyne" w:date="2019-06-17T11:01:00Z">
+        <w:r>
+          <w:t xml:space="preserve">involves identifying </w:t>
+        </w:r>
+      </w:ins>
+      <w:del w:id="97" w:author="Simon De Deyne" w:date="2019-06-17T11:02:00Z">
+        <w:r>
+          <w:delText>could be to search for specific part of</w:delText>
         </w:r>
       </w:del>
-      <w:r>
-        <w:t xml:space="preserve">. A potential solution for processing </w:t>
-      </w:r>
-      <w:del w:id="95" w:author="Simon De Deyne" w:date="2019-06-17T11:01:00Z">
-        <w:r>
-          <w:delText xml:space="preserve">messy </w:delText>
+      <w:ins w:id="98" w:author="Simon De Deyne" w:date="2019-06-17T11:02:00Z">
+        <w:r>
+          <w:t xml:space="preserve">patterns that mimic </w:t>
+        </w:r>
+      </w:ins>
+      <w:del w:id="99" w:author="Simon De Deyne" w:date="2019-06-17T11:02:00Z">
+        <w:r>
+          <w:delText xml:space="preserve"> speech sequences that mimic the </w:delText>
         </w:r>
       </w:del>
-      <w:ins w:id="96" w:author="Simon De Deyne" w:date="2019-06-17T11:01:00Z">
-        <w:r>
-          <w:t xml:space="preserve">unstructured </w:t>
+      <w:r>
+        <w:t>“is-a” and “has-a” strings</w:t>
+      </w:r>
+      <w:ins w:id="100" w:author="Simon De Deyne" w:date="2019-06-17T11:02:00Z">
+        <w:r>
+          <w:t>.</w:t>
         </w:r>
       </w:ins>
-      <w:r>
-        <w:t xml:space="preserve">data </w:t>
-      </w:r>
-      <w:ins w:id="97" w:author="Simon De Deyne" w:date="2019-06-17T11:01:00Z">
-        <w:r>
-          <w:t xml:space="preserve">involves identifying </w:t>
+      <w:del w:id="101" w:author="Simon De Deyne" w:date="2019-06-17T11:02:00Z">
+        <w:r>
+          <w:delText>,</w:delText>
+        </w:r>
+      </w:del>
+      <w:r>
+        <w:t xml:space="preserve"> </w:t>
+      </w:r>
+      <w:del w:id="102" w:author="Simon De Deyne" w:date="2019-06-17T11:02:00Z">
+        <w:r>
+          <w:delText xml:space="preserve">and a more complex set of regular expressions has been implented in </w:delText>
+        </w:r>
+      </w:del>
+      <w:ins w:id="103" w:author="Simon De Deyne" w:date="2019-06-17T11:02:00Z">
+        <w:r>
+          <w:t xml:space="preserve"> Examples of such an approach is the </w:t>
         </w:r>
       </w:ins>
-      <w:del w:id="98" w:author="Simon De Deyne" w:date="2019-06-17T11:02:00Z">
-        <w:r>
-          <w:delText>could be to search for specific part of</w:delText>
+      <w:r>
+        <w:t>Strudel</w:t>
+      </w:r>
+      <w:ins w:id="104" w:author="Simon De Deyne" w:date="2019-06-17T11:02:00Z">
+        <w:r>
+          <w:t xml:space="preserve">  mode</w:t>
+        </w:r>
+      </w:ins>
+      <w:r>
+        <w:t xml:space="preserve"> </w:t>
+      </w:r>
+      <w:del w:id="105" w:author="Simon De Deyne" w:date="2019-06-17T11:02:00Z">
+        <w:r>
+          <w:delText xml:space="preserve">by </w:delText>
         </w:r>
       </w:del>
-      <w:ins w:id="99" w:author="Simon De Deyne" w:date="2019-06-17T11:02:00Z">
-        <w:r>
-          <w:t xml:space="preserve">patterns that mimic </w:t>
+      <w:ins w:id="106" w:author="Simon De Deyne" w:date="2019-06-17T11:02:00Z">
+        <w:r>
+          <w:t>(</w:t>
         </w:r>
       </w:ins>
-      <w:del w:id="100" w:author="Simon De Deyne" w:date="2019-06-17T11:02:00Z">
-        <w:r>
-          <w:delText xml:space="preserve"> speech sequences that mimic the </w:delText>
+      <w:proofErr w:type="spellStart"/>
+      <w:r>
+        <w:t>Baroni</w:t>
+      </w:r>
+      <w:proofErr w:type="spellEnd"/>
+      <w:r>
+        <w:t xml:space="preserve">, Murphy, </w:t>
+      </w:r>
+      <w:proofErr w:type="spellStart"/>
+      <w:r>
+        <w:t>Barbu</w:t>
+      </w:r>
+      <w:proofErr w:type="spellEnd"/>
+      <w:r>
+        <w:t xml:space="preserve">, </w:t>
+      </w:r>
+      <w:del w:id="107" w:author="Simon De Deyne" w:date="2019-06-17T11:02:00Z">
+        <w:r>
+          <w:delText xml:space="preserve">and </w:delText>
         </w:r>
       </w:del>
-      <w:r>
-        <w:t>“is-a” and “has-a” strings</w:t>
-      </w:r>
-      <w:ins w:id="101" w:author="Simon De Deyne" w:date="2019-06-17T11:02:00Z">
-        <w:r>
-          <w:t>.</w:t>
+      <w:ins w:id="108" w:author="Simon De Deyne" w:date="2019-06-17T11:02:00Z">
+        <w:r>
+          <w:t xml:space="preserve"> &amp;</w:t>
         </w:r>
       </w:ins>
-      <w:del w:id="102" w:author="Simon De Deyne" w:date="2019-06-17T11:02:00Z">
-        <w:r>
-          <w:delText>,</w:delText>
+      <w:proofErr w:type="spellStart"/>
+      <w:r>
+        <w:t>Poesio</w:t>
+      </w:r>
+      <w:proofErr w:type="spellEnd"/>
+      <w:ins w:id="109" w:author="Simon De Deyne" w:date="2019-06-17T11:03:00Z">
+        <w:r>
+          <w:t>,</w:t>
+        </w:r>
+      </w:ins>
+      <w:r>
+        <w:t xml:space="preserve"> </w:t>
+      </w:r>
+      <w:del w:id="110" w:author="Simon De Deyne" w:date="2019-06-17T11:03:00Z">
+        <w:r>
+          <w:delText>(</w:delText>
         </w:r>
       </w:del>
       <w:r>
-        <w:t xml:space="preserve"> </w:t>
-      </w:r>
-      <w:del w:id="103" w:author="Simon De Deyne" w:date="2019-06-17T11:02:00Z">
-        <w:r>
-          <w:delText xml:space="preserve">and a more complex set of regular expressions has been implented in </w:delText>
-        </w:r>
-      </w:del>
-      <w:ins w:id="104" w:author="Simon De Deyne" w:date="2019-06-17T11:02:00Z">
-        <w:r>
-          <w:t xml:space="preserve"> Examples of such an approach is the </w:t>
+        <w:t>2010)</w:t>
+      </w:r>
+      <w:ins w:id="111" w:author="Simon De Deyne" w:date="2019-06-17T11:03:00Z">
+        <w:r>
+          <w:t xml:space="preserve"> in which meaningful relations are grouped together using a small set of highly specific regular expressions</w:t>
         </w:r>
       </w:ins>
       <w:r>
-        <w:t>Strudel</w:t>
-      </w:r>
-      <w:ins w:id="105" w:author="Simon De Deyne" w:date="2019-06-17T11:02:00Z">
-        <w:r>
-          <w:t xml:space="preserve">  mode</w:t>
-        </w:r>
-      </w:ins>
-      <w:r>
-        <w:t xml:space="preserve"> </w:t>
-      </w:r>
-      <w:del w:id="106" w:author="Simon De Deyne" w:date="2019-06-17T11:02:00Z">
-        <w:r>
-          <w:delText xml:space="preserve">by </w:delText>
-        </w:r>
-      </w:del>
-      <w:ins w:id="107" w:author="Simon De Deyne" w:date="2019-06-17T11:02:00Z">
-        <w:r>
-          <w:t>(</w:t>
-        </w:r>
-      </w:ins>
-      <w:proofErr w:type="spellStart"/>
-      <w:r>
-        <w:t>Baroni</w:t>
-      </w:r>
-      <w:proofErr w:type="spellEnd"/>
-      <w:r>
-        <w:t xml:space="preserve">, Murphy, </w:t>
-      </w:r>
-      <w:proofErr w:type="spellStart"/>
-      <w:r>
-        <w:t>Barbu</w:t>
-      </w:r>
-      <w:proofErr w:type="spellEnd"/>
-      <w:r>
-        <w:t xml:space="preserve">, </w:t>
-      </w:r>
-      <w:del w:id="108" w:author="Simon De Deyne" w:date="2019-06-17T11:02:00Z">
-        <w:r>
-          <w:delText xml:space="preserve">and </w:delText>
-        </w:r>
-      </w:del>
-      <w:ins w:id="109" w:author="Simon De Deyne" w:date="2019-06-17T11:02:00Z">
-        <w:r>
-          <w:t xml:space="preserve"> &amp;</w:t>
-        </w:r>
-      </w:ins>
-      <w:proofErr w:type="spellStart"/>
-      <w:r>
-        <w:t>Poesio</w:t>
-      </w:r>
-      <w:proofErr w:type="spellEnd"/>
-      <w:ins w:id="110" w:author="Simon De Deyne" w:date="2019-06-17T11:03:00Z">
-        <w:r>
-          <w:t>,</w:t>
-        </w:r>
-      </w:ins>
-      <w:r>
-        <w:t xml:space="preserve"> </w:t>
-      </w:r>
-      <w:del w:id="111" w:author="Simon De Deyne" w:date="2019-06-17T11:03:00Z">
-        <w:r>
-          <w:delText>(</w:delText>
-        </w:r>
-      </w:del>
-      <w:r>
-        <w:t>2010)</w:t>
-      </w:r>
-      <w:ins w:id="112" w:author="Simon De Deyne" w:date="2019-06-17T11:03:00Z">
-        <w:r>
-          <w:t xml:space="preserve"> in which meaningful relations are grouped together using a small set of highly specific regular expressions</w:t>
-        </w:r>
-      </w:ins>
-      <w:r>
         <w:t xml:space="preserve">. An examination of the coding in McRae et al. (2005) and Devereux et al. (2014) indicates that the feature tags are often verb-noun or verb-adjective-noun </w:t>
       </w:r>
-      <w:commentRangeStart w:id="113"/>
+      <w:commentRangeStart w:id="112"/>
       <w:r>
         <w:t>sequences</w:t>
       </w:r>
-      <w:commentRangeEnd w:id="113"/>
+      <w:commentRangeEnd w:id="112"/>
       <w:r>
         <w:rPr>
           <w:rStyle w:val="CommentReference"/>
           <w:rFonts w:asciiTheme="minorHAnsi" w:hAnsiTheme="minorHAnsi"/>
         </w:rPr>
-        <w:commentReference w:id="113"/>
+        <w:commentReference w:id="112"/>
       </w:r>
       <w:r>
         <w:t xml:space="preserve">. Using </w:t>
@@ -8140,17 +8140,17 @@
       <w:r>
         <w:t xml:space="preserve">, 2019), new columns are added to tagged data to show all bigram and trigram </w:t>
       </w:r>
-      <w:commentRangeStart w:id="114"/>
+      <w:commentRangeStart w:id="113"/>
       <w:r>
         <w:t>sequences</w:t>
       </w:r>
-      <w:commentRangeEnd w:id="114"/>
+      <w:commentRangeEnd w:id="113"/>
       <w:r>
         <w:rPr>
           <w:rStyle w:val="CommentReference"/>
           <w:rFonts w:asciiTheme="minorHAnsi" w:hAnsiTheme="minorHAnsi"/>
         </w:rPr>
-        <w:commentReference w:id="114"/>
+        <w:commentReference w:id="113"/>
       </w:r>
       <w:r>
         <w:t xml:space="preserve">. All verb-noun and verb-adjective-noun combinations are selected, and any words not part of these multi-word sequences are treated as unigrams. Finally, the </w:t>
@@ -8164,17 +8164,17 @@
       <w:r>
         <w:t xml:space="preserve"> function is used to tabulate the final count of n-grams and their </w:t>
       </w:r>
-      <w:commentRangeStart w:id="115"/>
+      <w:commentRangeStart w:id="114"/>
       <w:r>
         <w:t>frequency</w:t>
       </w:r>
-      <w:commentRangeEnd w:id="115"/>
+      <w:commentRangeEnd w:id="114"/>
       <w:r>
         <w:rPr>
           <w:rStyle w:val="CommentReference"/>
           <w:rFonts w:asciiTheme="minorHAnsi" w:hAnsiTheme="minorHAnsi"/>
         </w:rPr>
-        <w:commentReference w:id="115"/>
+        <w:commentReference w:id="114"/>
       </w:r>
       <w:r>
         <w:t>.</w:t>
@@ -11704,17 +11704,17 @@
       <w:r>
         <w:t xml:space="preserve">This procedure produces mostly </w:t>
       </w:r>
-      <w:commentRangeStart w:id="116"/>
+      <w:commentRangeStart w:id="115"/>
       <w:r>
         <w:t xml:space="preserve">positive </w:t>
       </w:r>
-      <w:commentRangeEnd w:id="116"/>
+      <w:commentRangeEnd w:id="115"/>
       <w:r>
         <w:rPr>
           <w:rStyle w:val="CommentReference"/>
           <w:rFonts w:asciiTheme="minorHAnsi" w:hAnsiTheme="minorHAnsi"/>
         </w:rPr>
-        <w:commentReference w:id="116"/>
+        <w:commentReference w:id="115"/>
       </w:r>
       <w:r>
         <w:t xml:space="preserve">output, such as </w:t>
@@ -11762,12 +11762,12 @@
       <w:r>
         <w:t xml:space="preserve"> shown below may require </w:t>
       </w:r>
-      <w:del w:id="117" w:author="Simon De Deyne" w:date="2019-06-17T11:08:00Z">
+      <w:del w:id="116" w:author="Simon De Deyne" w:date="2019-06-17T11:08:00Z">
         <w:r>
           <w:delText>fuzzy logic</w:delText>
         </w:r>
       </w:del>
-      <w:ins w:id="118" w:author="Simon De Deyne" w:date="2019-06-17T11:08:00Z">
+      <w:ins w:id="117" w:author="Simon De Deyne" w:date="2019-06-17T11:08:00Z">
         <w:r>
           <w:t>flexible regular expressions</w:t>
         </w:r>
@@ -11775,7 +11775,7 @@
       <w:r>
         <w:t xml:space="preserve"> </w:t>
       </w:r>
-      <w:del w:id="119" w:author="Simon De Deyne" w:date="2019-06-17T11:08:00Z">
+      <w:del w:id="118" w:author="Simon De Deyne" w:date="2019-06-17T11:08:00Z">
         <w:r>
           <w:delText xml:space="preserve">matching </w:delText>
         </w:r>
@@ -11806,10 +11806,10 @@
         <w:pStyle w:val="Heading2"/>
         <w:spacing w:before="0"/>
         <w:rPr>
-          <w:ins w:id="120" w:author="Simon De Deyne" w:date="2019-06-17T11:08:00Z"/>
-        </w:rPr>
-      </w:pPr>
-      <w:bookmarkStart w:id="121" w:name="bag-of-words"/>
+          <w:ins w:id="119" w:author="Simon De Deyne" w:date="2019-06-17T11:08:00Z"/>
+        </w:rPr>
+      </w:pPr>
+      <w:bookmarkStart w:id="120" w:name="bag-of-words"/>
     </w:p>
     <w:p>
       <w:pPr>
@@ -11819,19 +11819,19 @@
       <w:r>
         <w:t>Bag of Words</w:t>
       </w:r>
-      <w:bookmarkEnd w:id="121"/>
+      <w:bookmarkEnd w:id="120"/>
     </w:p>
     <w:p>
       <w:pPr>
         <w:pStyle w:val="FirstParagraph"/>
         <w:spacing w:before="0" w:after="0"/>
       </w:pPr>
-      <w:ins w:id="122" w:author="Simon De Deyne" w:date="2019-06-17T11:09:00Z">
+      <w:ins w:id="121" w:author="Simon De Deyne" w:date="2019-06-17T11:09:00Z">
         <w:r>
           <w:t>To be able to evaluate the role of identifying multiword sequences, we now describe an approach where this information is not retained. This</w:t>
         </w:r>
       </w:ins>
-      <w:del w:id="123" w:author="Simon De Deyne" w:date="2019-06-17T11:09:00Z">
+      <w:del w:id="122" w:author="Simon De Deyne" w:date="2019-06-17T11:09:00Z">
         <w:r>
           <w:delText>The</w:delText>
         </w:r>
@@ -12871,7 +12871,7 @@
         <w:pStyle w:val="BodyText"/>
         <w:spacing w:before="0" w:after="0"/>
         <w:rPr>
-          <w:ins w:id="124" w:author="Simon De Deyne" w:date="2019-06-17T11:10:00Z"/>
+          <w:ins w:id="123" w:author="Simon De Deyne" w:date="2019-06-17T11:10:00Z"/>
         </w:rPr>
       </w:pPr>
       <w:r>
@@ -12907,12 +12907,12 @@
         <w:pStyle w:val="Heading2"/>
         <w:spacing w:before="0"/>
       </w:pPr>
-      <w:bookmarkStart w:id="125" w:name="stopwords"/>
+      <w:bookmarkStart w:id="124" w:name="stopwords"/>
       <w:proofErr w:type="spellStart"/>
       <w:r>
         <w:t>Stopwords</w:t>
       </w:r>
-      <w:bookmarkEnd w:id="125"/>
+      <w:bookmarkEnd w:id="124"/>
       <w:proofErr w:type="spellEnd"/>
     </w:p>
     <w:p>
@@ -12967,26 +12967,26 @@
       <w:r>
         <w:t xml:space="preserve"> for more than 50 languages. For multi-word sequence processing, these values can be removed by </w:t>
       </w:r>
-      <w:del w:id="126" w:author="Simon De Deyne" w:date="2019-06-17T11:10:00Z">
+      <w:del w:id="125" w:author="Simon De Deyne" w:date="2019-06-17T11:10:00Z">
         <w:r>
           <w:delText xml:space="preserve">subsetting the data to </w:delText>
         </w:r>
-        <w:commentRangeStart w:id="127"/>
+        <w:commentRangeStart w:id="126"/>
         <w:r>
           <w:delText>exclude</w:delText>
         </w:r>
       </w:del>
-      <w:ins w:id="128" w:author="Simon De Deyne" w:date="2019-06-17T11:10:00Z">
+      <w:ins w:id="127" w:author="Simon De Deyne" w:date="2019-06-17T11:10:00Z">
         <w:r>
           <w:t>filtering</w:t>
         </w:r>
-        <w:commentRangeEnd w:id="127"/>
+        <w:commentRangeEnd w:id="126"/>
         <w:r>
           <w:rPr>
             <w:rStyle w:val="CommentReference"/>
             <w:rFonts w:asciiTheme="minorHAnsi" w:hAnsiTheme="minorHAnsi"/>
           </w:rPr>
-          <w:commentReference w:id="127"/>
+          <w:commentReference w:id="126"/>
         </w:r>
       </w:ins>
       <w:r>
@@ -13448,24 +13448,24 @@
         <w:pStyle w:val="Heading2"/>
         <w:spacing w:before="0"/>
       </w:pPr>
-      <w:bookmarkStart w:id="129" w:name="descriptive-statistics"/>
+      <w:bookmarkStart w:id="128" w:name="descriptive-statistics"/>
       <w:r>
         <w:t>Descriptive Statistics</w:t>
       </w:r>
-      <w:bookmarkEnd w:id="129"/>
+      <w:bookmarkEnd w:id="128"/>
     </w:p>
     <w:p>
       <w:pPr>
         <w:pStyle w:val="FirstParagraph"/>
         <w:spacing w:before="0" w:after="0"/>
         <w:rPr>
-          <w:ins w:id="130" w:author="Simon De Deyne" w:date="2019-06-17T14:37:00Z"/>
+          <w:ins w:id="129" w:author="Simon De Deyne" w:date="2019-06-17T14:37:00Z"/>
         </w:rPr>
       </w:pPr>
       <w:r>
         <w:t xml:space="preserve">The finalized data now represents a </w:t>
       </w:r>
-      <w:del w:id="131" w:author="Simon De Deyne" w:date="2019-06-17T11:11:00Z">
+      <w:del w:id="130" w:author="Simon De Deyne" w:date="2019-06-17T11:11:00Z">
         <w:r>
           <w:delText xml:space="preserve">a </w:delText>
         </w:r>
@@ -13473,17 +13473,17 @@
       <w:r>
         <w:t xml:space="preserve">processed set of cue-feature combinations with their frequencies for analysis. </w:t>
       </w:r>
-      <w:commentRangeStart w:id="132"/>
+      <w:commentRangeStart w:id="131"/>
       <w:r>
         <w:t xml:space="preserve">Given the differences in sample size across data collection points from Buchanan et al. (2019), this information was merged with the sample data. </w:t>
       </w:r>
-      <w:commentRangeEnd w:id="132"/>
+      <w:commentRangeEnd w:id="131"/>
       <w:r>
         <w:rPr>
           <w:rStyle w:val="CommentReference"/>
           <w:rFonts w:asciiTheme="minorHAnsi" w:hAnsiTheme="minorHAnsi"/>
         </w:rPr>
-        <w:commentReference w:id="132"/>
+        <w:commentReference w:id="131"/>
       </w:r>
       <w:r>
         <w:t xml:space="preserve">Table ?? includes descriptive statistics for the processed cue-feature set. </w:t>
@@ -13494,12 +13494,12 @@
         <w:pStyle w:val="FirstParagraph"/>
         <w:spacing w:before="0" w:after="0"/>
       </w:pPr>
-      <w:ins w:id="133" w:author="Simon De Deyne" w:date="2019-06-17T14:37:00Z">
+      <w:ins w:id="132" w:author="Simon De Deyne" w:date="2019-06-17T14:37:00Z">
         <w:r>
           <w:rPr>
             <w:i/>
             <w:iCs/>
-            <w:rPrChange w:id="134" w:author="Simon De Deyne" w:date="2019-06-17T14:37:00Z">
+            <w:rPrChange w:id="133" w:author="Simon De Deyne" w:date="2019-06-17T14:37:00Z">
               <w:rPr/>
             </w:rPrChange>
           </w:rPr>
@@ -13536,13 +13536,13 @@
         <w:pStyle w:val="BodyText"/>
         <w:spacing w:before="0" w:after="0"/>
         <w:rPr>
-          <w:ins w:id="135" w:author="Simon De Deyne" w:date="2019-06-17T14:37:00Z"/>
+          <w:ins w:id="134" w:author="Simon De Deyne" w:date="2019-06-17T14:37:00Z"/>
         </w:rPr>
       </w:pPr>
       <w:r>
         <w:t>More cue-feature combinations are listed for the multi-word approach, due to differences in combinations for some overlapping features as shown in Table ??. The large standard deviation for both approaches indicates that cues have a wide range of possible features listed.</w:t>
       </w:r>
-      <w:ins w:id="136" w:author="Simon De Deyne" w:date="2019-06-17T14:34:00Z">
+      <w:ins w:id="135" w:author="Simon De Deyne" w:date="2019-06-17T14:34:00Z">
         <w:r>
           <w:t xml:space="preserve"> For example for the cue xx we find a total of </w:t>
         </w:r>
@@ -13558,25 +13558,25 @@
       <w:r>
         <w:t xml:space="preserve"> </w:t>
       </w:r>
-      <w:ins w:id="137" w:author="Simon De Deyne" w:date="2019-06-17T14:35:00Z">
+      <w:ins w:id="136" w:author="Simon De Deyne" w:date="2019-06-17T14:35:00Z">
         <w:r>
           <w:t>We expect that the number of different responses tokens is a function of the</w:t>
         </w:r>
       </w:ins>
-      <w:ins w:id="138" w:author="Simon De Deyne" w:date="2019-06-17T14:36:00Z">
+      <w:ins w:id="137" w:author="Simon De Deyne" w:date="2019-06-17T14:36:00Z">
         <w:r>
           <w:t xml:space="preserve"> number of times a cue was presented in the study. To investigate this relation, we calculated t</w:t>
         </w:r>
       </w:ins>
+      <w:del w:id="138" w:author="Simon De Deyne" w:date="2019-06-17T14:36:00Z">
+        <w:r>
+          <w:delText>T</w:delText>
+        </w:r>
+      </w:del>
+      <w:r>
+        <w:t xml:space="preserve">he correlation </w:t>
+      </w:r>
       <w:del w:id="139" w:author="Simon De Deyne" w:date="2019-06-17T14:36:00Z">
-        <w:r>
-          <w:delText>T</w:delText>
-        </w:r>
-      </w:del>
-      <w:r>
-        <w:t xml:space="preserve">he correlation </w:t>
-      </w:r>
-      <w:del w:id="140" w:author="Simon De Deyne" w:date="2019-06-17T14:36:00Z">
         <w:r>
           <w:delText xml:space="preserve">provided represents the relation </w:delText>
         </w:r>
@@ -13590,24 +13590,24 @@
         <w:pStyle w:val="BodyText"/>
         <w:spacing w:before="0" w:after="0"/>
       </w:pPr>
-      <w:ins w:id="141" w:author="Simon De Deyne" w:date="2019-06-17T14:37:00Z">
+      <w:ins w:id="140" w:author="Simon De Deyne" w:date="2019-06-17T14:37:00Z">
         <w:r>
           <w:rPr>
             <w:i/>
             <w:iCs/>
-            <w:rPrChange w:id="142" w:author="Simon De Deyne" w:date="2019-06-17T14:38:00Z">
+            <w:rPrChange w:id="141" w:author="Simon De Deyne" w:date="2019-06-17T14:38:00Z">
               <w:rPr/>
             </w:rPrChange>
           </w:rPr>
           <w:t xml:space="preserve">Idiosyncratic </w:t>
         </w:r>
       </w:ins>
-      <w:ins w:id="143" w:author="Simon De Deyne" w:date="2019-06-17T14:38:00Z">
+      <w:ins w:id="142" w:author="Simon De Deyne" w:date="2019-06-17T14:38:00Z">
         <w:r>
           <w:rPr>
             <w:i/>
             <w:iCs/>
-            <w:rPrChange w:id="144" w:author="Simon De Deyne" w:date="2019-06-17T14:38:00Z">
+            <w:rPrChange w:id="143" w:author="Simon De Deyne" w:date="2019-06-17T14:38:00Z">
               <w:rPr/>
             </w:rPrChange>
           </w:rPr>
@@ -13617,12 +13617,12 @@
       <w:r>
         <w:t xml:space="preserve">Potentially, many of the cue-feature combinations could be considered idiosyncratic. The next row of the table denotes the average number of cue-feature responses listed by less than 10% of the participants. This percent of responses is somewhat arbitrary, as each researcher has determined where the optimal criterion should be. For example, McRae et al. (2005) used 16% or 5/30 participants as a minimum standard, and Buchanan et al. (2019) recently used a similar criteria. </w:t>
       </w:r>
-      <w:del w:id="145" w:author="Simon De Deyne" w:date="2019-06-17T14:38:00Z">
+      <w:del w:id="144" w:author="Simon De Deyne" w:date="2019-06-17T14:38:00Z">
         <w:r>
           <w:delText>A large number of</w:delText>
         </w:r>
       </w:del>
-      <w:ins w:id="146" w:author="Simon De Deyne" w:date="2019-06-17T14:38:00Z">
+      <w:ins w:id="145" w:author="Simon De Deyne" w:date="2019-06-17T14:38:00Z">
         <w:r>
           <w:t>Many</w:t>
         </w:r>
@@ -13634,17 +13634,17 @@
         <w:lastRenderedPageBreak/>
         <w:t xml:space="preserve">feature responses with many low frequency features. The advantage to the suggested data processing pipeline and code provided here is the ability of each researcher to determine their own level of response necessary, if desired. </w:t>
       </w:r>
-      <w:commentRangeStart w:id="147"/>
+      <w:commentRangeStart w:id="146"/>
       <w:r>
         <w:t>Additionally, feature weighting using statistics such as pointwise mutual information could be implemented to discount rare features without excluding them.</w:t>
       </w:r>
-      <w:commentRangeEnd w:id="147"/>
+      <w:commentRangeEnd w:id="146"/>
       <w:r>
         <w:rPr>
           <w:rStyle w:val="CommentReference"/>
           <w:rFonts w:asciiTheme="minorHAnsi" w:hAnsiTheme="minorHAnsi"/>
         </w:rPr>
-        <w:commentReference w:id="147"/>
+        <w:commentReference w:id="146"/>
       </w:r>
     </w:p>
     <w:p>
@@ -13652,12 +13652,12 @@
         <w:pStyle w:val="BodyText"/>
         <w:spacing w:before="0" w:after="0"/>
       </w:pPr>
-      <w:ins w:id="148" w:author="Simon De Deyne" w:date="2019-06-17T14:41:00Z">
+      <w:ins w:id="147" w:author="Simon De Deyne" w:date="2019-06-17T14:41:00Z">
         <w:r>
           <w:rPr>
             <w:i/>
             <w:iCs/>
-            <w:rPrChange w:id="149" w:author="Simon De Deyne" w:date="2019-06-17T14:41:00Z">
+            <w:rPrChange w:id="148" w:author="Simon De Deyne" w:date="2019-06-17T14:41:00Z">
               <w:rPr/>
             </w:rPrChange>
           </w:rPr>
@@ -13688,12 +13688,12 @@
       <w:r>
         <w:t xml:space="preserve"> were listed by participants. The percent of responses is the frequency divided by sample size for each cue, to normalize over different sample sizes present in the data. These average frequency/percent </w:t>
       </w:r>
-      <w:ins w:id="150" w:author="Simon De Deyne" w:date="2019-06-17T14:41:00Z">
+      <w:ins w:id="149" w:author="Simon De Deyne" w:date="2019-06-17T14:41:00Z">
         <w:r>
           <w:t>can be seen as a measure of response strength and were</w:t>
         </w:r>
       </w:ins>
-      <w:del w:id="151" w:author="Simon De Deyne" w:date="2019-06-17T14:41:00Z">
+      <w:del w:id="150" w:author="Simon De Deyne" w:date="2019-06-17T14:41:00Z">
         <w:r>
           <w:delText>was</w:delText>
         </w:r>
@@ -13701,12 +13701,12 @@
       <w:r>
         <w:t xml:space="preserve"> calculated for each cue, and then averaged over all cues. The correlation represents the average </w:t>
       </w:r>
-      <w:del w:id="152" w:author="Simon De Deyne" w:date="2019-06-17T14:42:00Z">
+      <w:del w:id="151" w:author="Simon De Deyne" w:date="2019-06-17T14:42:00Z">
         <w:r>
           <w:delText>frequency/percent</w:delText>
         </w:r>
       </w:del>
-      <w:ins w:id="153" w:author="Simon De Deyne" w:date="2019-06-17T14:42:00Z">
+      <w:ins w:id="152" w:author="Simon De Deyne" w:date="2019-06-17T14:42:00Z">
         <w:r>
           <w:t>response strength</w:t>
         </w:r>
@@ -13714,12 +13714,12 @@
       <w:r>
         <w:t xml:space="preserve"> for each cue related to the sample size for that cue. These frequencies are low, matching the results for a large number of idiosyncratic responses. The correlation between frequency of response and sample size is positive, indicating that larger sample sizes produce items with larger frequencies. Additionally, the correlation between </w:t>
       </w:r>
-      <w:del w:id="154" w:author="Simon De Deyne" w:date="2019-06-17T14:42:00Z">
+      <w:del w:id="153" w:author="Simon De Deyne" w:date="2019-06-17T14:42:00Z">
         <w:r>
           <w:delText>percent of response</w:delText>
         </w:r>
       </w:del>
-      <w:ins w:id="155" w:author="Simon De Deyne" w:date="2019-06-17T14:42:00Z">
+      <w:ins w:id="154" w:author="Simon De Deyne" w:date="2019-06-17T14:42:00Z">
         <w:r>
           <w:t>response strength</w:t>
         </w:r>
@@ -13727,12 +13727,12 @@
       <w:r>
         <w:t xml:space="preserve"> and sample size is negative, suggesting that larger sample sizes are often paired with more items with smaller </w:t>
       </w:r>
-      <w:del w:id="156" w:author="Simon De Deyne" w:date="2019-06-17T14:42:00Z">
+      <w:del w:id="155" w:author="Simon De Deyne" w:date="2019-06-17T14:42:00Z">
         <w:r>
           <w:delText>percent likelihoods</w:delText>
         </w:r>
       </w:del>
-      <w:ins w:id="157" w:author="Simon De Deyne" w:date="2019-06-17T14:42:00Z">
+      <w:ins w:id="156" w:author="Simon De Deyne" w:date="2019-06-17T14:42:00Z">
         <w:r>
           <w:t>response strengths</w:t>
         </w:r>
@@ -13740,17 +13740,17 @@
       <w:r>
         <w:t xml:space="preserve">. Figure 2 displays the correlations for the average cue-frequency responses and the </w:t>
       </w:r>
-      <w:del w:id="158" w:author="Simon De Deyne" w:date="2019-06-17T14:42:00Z">
+      <w:del w:id="157" w:author="Simon De Deyne" w:date="2019-06-17T14:42:00Z">
         <w:r>
           <w:delText>percent cue-frequency responses</w:delText>
         </w:r>
       </w:del>
-      <w:ins w:id="159" w:author="Simon De Deyne" w:date="2019-06-17T14:42:00Z">
+      <w:ins w:id="158" w:author="Simon De Deyne" w:date="2019-06-17T14:42:00Z">
         <w:r>
           <w:t>response stre</w:t>
         </w:r>
       </w:ins>
-      <w:ins w:id="160" w:author="Simon De Deyne" w:date="2019-06-17T14:43:00Z">
+      <w:ins w:id="159" w:author="Simon De Deyne" w:date="2019-06-17T14:43:00Z">
         <w:r>
           <w:t>ngth</w:t>
         </w:r>
@@ -13758,17 +13758,17 @@
       <w:r>
         <w:t xml:space="preserve"> by sample size. It appears that the relationship between sample size and percent is likely curvilinear, rather than linear. The size of the points indicates the variability (standard deviation of each cue word’s average frequency or percent). Variability appears to increase linearly with sample size for average frequency, however, it is somewhat mixed for average </w:t>
       </w:r>
-      <w:commentRangeStart w:id="161"/>
+      <w:commentRangeStart w:id="160"/>
       <w:r>
         <w:t>percent</w:t>
       </w:r>
-      <w:commentRangeEnd w:id="161"/>
+      <w:commentRangeEnd w:id="160"/>
       <w:r>
         <w:rPr>
           <w:rStyle w:val="CommentReference"/>
           <w:rFonts w:asciiTheme="minorHAnsi" w:hAnsiTheme="minorHAnsi"/>
         </w:rPr>
-        <w:commentReference w:id="161"/>
+        <w:commentReference w:id="160"/>
       </w:r>
       <w:r>
         <w:t>.</w:t>
@@ -13841,10 +13841,10 @@
         <w:pStyle w:val="Heading2"/>
         <w:spacing w:before="0"/>
         <w:rPr>
-          <w:ins w:id="162" w:author="Simon De Deyne" w:date="2019-06-17T14:44:00Z"/>
-        </w:rPr>
-      </w:pPr>
-      <w:bookmarkStart w:id="163" w:name="internal-comparison-of-approach"/>
+          <w:ins w:id="161" w:author="Simon De Deyne" w:date="2019-06-17T14:44:00Z"/>
+        </w:rPr>
+      </w:pPr>
+      <w:bookmarkStart w:id="162" w:name="internal-comparison-of-approach"/>
     </w:p>
     <w:p>
       <w:pPr>
@@ -13854,7 +13854,7 @@
       <w:r>
         <w:t>Internal Comparison of Approach</w:t>
       </w:r>
-      <w:bookmarkEnd w:id="163"/>
+      <w:bookmarkEnd w:id="162"/>
     </w:p>
     <w:p>
       <w:pPr>
@@ -13864,17 +13864,17 @@
       <w:r>
         <w:t xml:space="preserve">In this section, we show that the bag of words </w:t>
       </w:r>
-      <w:commentRangeStart w:id="164"/>
+      <w:commentRangeStart w:id="163"/>
       <w:r>
         <w:t>approach processed completely through code matches a bag of words approach that was hand coded</w:t>
       </w:r>
-      <w:commentRangeEnd w:id="164"/>
+      <w:commentRangeEnd w:id="163"/>
       <w:r>
         <w:rPr>
           <w:rStyle w:val="CommentReference"/>
           <w:rFonts w:asciiTheme="minorHAnsi" w:hAnsiTheme="minorHAnsi"/>
         </w:rPr>
-        <w:commentReference w:id="164"/>
+        <w:commentReference w:id="163"/>
       </w:r>
       <w:r>
         <w:t xml:space="preserve"> from Buchanan et al. (2019). In Buchanan et al. (2019), the McRae et al. (2005) and Vinson and Vigliocco (2008) datasets were </w:t>
@@ -13897,93 +13897,93 @@
         <w:pStyle w:val="BodyText"/>
         <w:spacing w:before="0" w:after="0"/>
         <w:rPr>
-          <w:ins w:id="165" w:author="Simon De Deyne" w:date="2019-06-17T14:50:00Z"/>
+          <w:ins w:id="164" w:author="Simon De Deyne" w:date="2019-06-17T14:50:00Z"/>
         </w:rPr>
       </w:pPr>
       <w:r>
         <w:t xml:space="preserve">Cosine is often used as a measure of semantic similarity, indicating the feature overlap between two sets of cue-feature lists. These values can range from 0 (no overlap) to 1 (perfect overlap). </w:t>
       </w:r>
-      <w:del w:id="166" w:author="Simon De Deyne" w:date="2019-06-17T14:46:00Z">
+      <w:del w:id="165" w:author="Simon De Deyne" w:date="2019-06-17T14:46:00Z">
         <w:r>
           <w:delText xml:space="preserve">There are two potential </w:delText>
         </w:r>
       </w:del>
+      <w:ins w:id="166" w:author="Simon De Deyne" w:date="2019-06-17T14:46:00Z">
+        <w:r>
+          <w:t xml:space="preserve">Two </w:t>
+        </w:r>
+      </w:ins>
+      <w:r>
+        <w:t xml:space="preserve">cosine values </w:t>
+      </w:r>
       <w:ins w:id="167" w:author="Simon De Deyne" w:date="2019-06-17T14:46:00Z">
         <w:r>
-          <w:t xml:space="preserve">Two </w:t>
+          <w:t xml:space="preserve">can be derived </w:t>
         </w:r>
       </w:ins>
       <w:r>
-        <w:t xml:space="preserve">cosine values </w:t>
+        <w:t>from the Buchanan et al. (2019)</w:t>
       </w:r>
       <w:ins w:id="168" w:author="Simon De Deyne" w:date="2019-06-17T14:46:00Z">
         <w:r>
-          <w:t xml:space="preserve">can be derived </w:t>
+          <w:t xml:space="preserve"> data</w:t>
         </w:r>
       </w:ins>
       <w:r>
-        <w:t>from the Buchanan et al. (2019)</w:t>
-      </w:r>
-      <w:ins w:id="169" w:author="Simon De Deyne" w:date="2019-06-17T14:46:00Z">
-        <w:r>
-          <w:t xml:space="preserve"> data</w:t>
+        <w:t xml:space="preserve">: the raw cosine, which included all features as listed </w:t>
+      </w:r>
+      <w:del w:id="169" w:author="Simon De Deyne" w:date="2019-06-17T14:46:00Z">
+        <w:r>
+          <w:delText xml:space="preserve">without lemmatization or stemming, </w:delText>
+        </w:r>
+      </w:del>
+      <w:r>
+        <w:t xml:space="preserve">and the </w:t>
+      </w:r>
+      <w:del w:id="170" w:author="Simon De Deyne" w:date="2019-06-17T14:46:00Z">
+        <w:r>
+          <w:delText xml:space="preserve">translated </w:delText>
+        </w:r>
+      </w:del>
+      <w:r>
+        <w:t>cosine</w:t>
+      </w:r>
+      <w:ins w:id="171" w:author="Simon De Deyne" w:date="2019-06-17T14:46:00Z">
+        <w:r>
+          <w:t xml:space="preserve"> for lemmatized r</w:t>
         </w:r>
       </w:ins>
-      <w:r>
-        <w:t xml:space="preserve">: the raw cosine, which included all features as listed </w:t>
-      </w:r>
-      <w:del w:id="170" w:author="Simon De Deyne" w:date="2019-06-17T14:46:00Z">
-        <w:r>
-          <w:delText xml:space="preserve">without lemmatization or stemming, </w:delText>
+      <w:ins w:id="172" w:author="Simon De Deyne" w:date="2019-06-17T14:47:00Z">
+        <w:r>
+          <w:t>esponses</w:t>
+        </w:r>
+      </w:ins>
+      <w:del w:id="173" w:author="Simon De Deyne" w:date="2019-06-17T14:47:00Z">
+        <w:r>
+          <w:delText>, which included hand lemmatization processing</w:delText>
         </w:r>
       </w:del>
       <w:r>
-        <w:t xml:space="preserve">and the </w:t>
-      </w:r>
-      <w:del w:id="171" w:author="Simon De Deyne" w:date="2019-06-17T14:46:00Z">
+        <w:t xml:space="preserve">. Each cue in the sample data for this project was compared to the corresponding cue in the Buchanan et al. (2019). If data were processed in an identical fashion, the cosine values would be nearly 1 for Buchanan et al. (2019) data or match the cosine values found for McRae et al. (2005) and Vinson and Vigliocco (2008) in the Buchanan et al. (2019) results </w:t>
+      </w:r>
+      <w:commentRangeStart w:id="174"/>
+      <w:r>
+        <w:t xml:space="preserve">(original feature cosine = .54-.55, </w:t>
+      </w:r>
+      <w:del w:id="175" w:author="Simon De Deyne" w:date="2019-06-17T14:47:00Z">
         <w:r>
           <w:delText xml:space="preserve">translated </w:delText>
         </w:r>
       </w:del>
-      <w:r>
-        <w:t>cosine</w:t>
-      </w:r>
-      <w:ins w:id="172" w:author="Simon De Deyne" w:date="2019-06-17T14:46:00Z">
-        <w:r>
-          <w:t xml:space="preserve"> for lemmatized r</w:t>
+      <w:ins w:id="176" w:author="Simon De Deyne" w:date="2019-06-17T14:47:00Z">
+        <w:r>
+          <w:t xml:space="preserve">lemmatized </w:t>
         </w:r>
       </w:ins>
-      <w:ins w:id="173" w:author="Simon De Deyne" w:date="2019-06-17T14:47:00Z">
-        <w:r>
-          <w:t>esponses</w:t>
-        </w:r>
-      </w:ins>
-      <w:del w:id="174" w:author="Simon De Deyne" w:date="2019-06-17T14:47:00Z">
-        <w:r>
-          <w:delText>, which included hand lemmatization processing</w:delText>
-        </w:r>
-      </w:del>
-      <w:r>
-        <w:t xml:space="preserve">. Each cue in the sample data for this project was compared to the corresponding cue in the Buchanan et al. (2019). If data were processed in an identical fashion, the cosine values would be nearly 1 for Buchanan et al. (2019) data or match the cosine values found for McRae et al. (2005) and Vinson and Vigliocco (2008) in the Buchanan et al. (2019) results </w:t>
-      </w:r>
-      <w:commentRangeStart w:id="175"/>
-      <w:r>
-        <w:t xml:space="preserve">(original feature cosine = .54-.55, </w:t>
-      </w:r>
-      <w:del w:id="176" w:author="Simon De Deyne" w:date="2019-06-17T14:47:00Z">
-        <w:r>
-          <w:delText xml:space="preserve">translated </w:delText>
-        </w:r>
-      </w:del>
-      <w:ins w:id="177" w:author="Simon De Deyne" w:date="2019-06-17T14:47:00Z">
-        <w:r>
-          <w:t xml:space="preserve">lemmatized </w:t>
-        </w:r>
-      </w:ins>
       <w:r>
         <w:t>features</w:t>
       </w:r>
-      <w:ins w:id="178" w:author="Simon De Deyne" w:date="2019-06-17T14:49:00Z">
+      <w:ins w:id="177" w:author="Simon De Deyne" w:date="2019-06-17T14:49:00Z">
         <w:r>
           <w:rPr>
             <w:rStyle w:val="FootnoteReference"/>
@@ -13994,60 +13994,99 @@
       <w:r>
         <w:t xml:space="preserve"> = .66-.67). </w:t>
       </w:r>
-      <w:commentRangeEnd w:id="175"/>
+      <w:commentRangeEnd w:id="174"/>
       <w:r>
         <w:rPr>
           <w:rStyle w:val="CommentReference"/>
           <w:rFonts w:asciiTheme="minorHAnsi" w:hAnsiTheme="minorHAnsi"/>
         </w:rPr>
-        <w:commentReference w:id="175"/>
+        <w:commentReference w:id="174"/>
       </w:r>
       <w:r>
         <w:t xml:space="preserve">However, all previous datasets have been reduced by eliminating idiosyncratic features at various points, and therefore, we might expect that noise in this data to reduce the average cosine values. Table ?? </w:t>
       </w:r>
-      <w:ins w:id="181" w:author="Simon De Deyne" w:date="2019-06-17T14:48:00Z">
+      <w:ins w:id="180" w:author="Simon De Deyne" w:date="2019-06-17T14:48:00Z">
         <w:r>
           <w:t xml:space="preserve">shows the role of using a cut-off for low-frequent or idiosyncratic responses by </w:t>
         </w:r>
+        <w:del w:id="181" w:author="Erin Buchanan" w:date="2019-06-24T21:06:00Z">
+          <w:r>
+            <w:delText>calcuating</w:delText>
+          </w:r>
+        </w:del>
+      </w:ins>
+      <w:ins w:id="182" w:author="Erin Buchanan" w:date="2019-06-24T21:06:00Z">
+        <w:r>
+          <w:t>calculating</w:t>
+        </w:r>
+      </w:ins>
+      <w:del w:id="183" w:author="Simon De Deyne" w:date="2019-06-17T14:48:00Z">
+        <w:r>
+          <w:delText>indicates</w:delText>
+        </w:r>
+      </w:del>
+      <w:r>
+        <w:t xml:space="preserve"> the cosine values </w:t>
+      </w:r>
+      <w:del w:id="184" w:author="Simon De Deyne" w:date="2019-06-17T14:48:00Z">
+        <w:r>
+          <w:delText>for each cue paired with itself in different scenarios</w:delText>
+        </w:r>
+      </w:del>
+      <w:ins w:id="185" w:author="Simon De Deyne" w:date="2019-06-17T14:48:00Z">
+        <w:r>
+          <w:t xml:space="preserve">when using varying </w:t>
+        </w:r>
+      </w:ins>
+      <w:ins w:id="186" w:author="Simon De Deyne" w:date="2019-06-17T14:49:00Z">
+        <w:r>
+          <w:t xml:space="preserve">cut-offs or </w:t>
+        </w:r>
         <w:proofErr w:type="spellStart"/>
         <w:r>
-          <w:t>calcuating</w:t>
+          <w:t>stopword</w:t>
+        </w:r>
+        <w:proofErr w:type="spellEnd"/>
+        <w:r>
+          <w:t xml:space="preserve"> filtering</w:t>
         </w:r>
       </w:ins>
-      <w:proofErr w:type="spellEnd"/>
-      <w:del w:id="182" w:author="Simon De Deyne" w:date="2019-06-17T14:48:00Z">
-        <w:r>
-          <w:delText>indicates</w:delText>
+      <w:r>
+        <w:t xml:space="preserve">. On the left, the cosine values with </w:t>
+      </w:r>
+      <w:proofErr w:type="spellStart"/>
+      <w:r>
+        <w:t>stopwords</w:t>
+      </w:r>
+      <w:proofErr w:type="spellEnd"/>
+      <w:r>
+        <w:t xml:space="preserve"> are provided for both the original feature listed (i.e., no lemmatization) and the </w:t>
+      </w:r>
+      <w:del w:id="187" w:author="Simon De Deyne" w:date="2019-06-17T14:49:00Z">
+        <w:r>
+          <w:delText xml:space="preserve">translated </w:delText>
         </w:r>
       </w:del>
-      <w:r>
-        <w:t xml:space="preserve"> the cosine values </w:t>
-      </w:r>
-      <w:del w:id="183" w:author="Simon De Deyne" w:date="2019-06-17T14:48:00Z">
-        <w:r>
-          <w:delText>for each cue paired with itself in different scenarios</w:delText>
+      <w:ins w:id="188" w:author="Simon De Deyne" w:date="2019-06-17T14:49:00Z">
+        <w:r>
+          <w:t xml:space="preserve">lemmatized </w:t>
+        </w:r>
+      </w:ins>
+      <w:r>
+        <w:t>feature</w:t>
+      </w:r>
+      <w:del w:id="189" w:author="Simon De Deyne" w:date="2019-06-17T14:49:00Z">
+        <w:r>
+          <w:delText xml:space="preserve"> (i.e., hand lemmatization)</w:delText>
         </w:r>
       </w:del>
-      <w:ins w:id="184" w:author="Simon De Deyne" w:date="2019-06-17T14:48:00Z">
-        <w:r>
-          <w:t xml:space="preserve">when using varying </w:t>
+      <w:ins w:id="190" w:author="Simon De Deyne" w:date="2019-06-17T14:49:00Z">
+        <w:r>
+          <w:t>s</w:t>
         </w:r>
       </w:ins>
-      <w:ins w:id="185" w:author="Simon De Deyne" w:date="2019-06-17T14:49:00Z">
-        <w:r>
-          <w:t xml:space="preserve">cut-offs or </w:t>
-        </w:r>
-        <w:proofErr w:type="spellStart"/>
-        <w:r>
-          <w:t>stopword</w:t>
-        </w:r>
-        <w:proofErr w:type="spellEnd"/>
-        <w:r>
-          <w:t xml:space="preserve"> filtering</w:t>
-        </w:r>
-      </w:ins>
-      <w:r>
-        <w:t xml:space="preserve">. On the left, the cosine values with </w:t>
+      <w:r>
+        <w:t xml:space="preserve">. The right side of the table includes the cosine values once </w:t>
       </w:r>
       <w:proofErr w:type="spellStart"/>
       <w:r>
@@ -14055,56 +14094,22 @@
       </w:r>
       <w:proofErr w:type="spellEnd"/>
       <w:r>
-        <w:t xml:space="preserve"> are provided for both the original feature listed (i.e., no lemmatization) and the </w:t>
-      </w:r>
-      <w:del w:id="186" w:author="Simon De Deyne" w:date="2019-06-17T14:49:00Z">
-        <w:r>
-          <w:delText xml:space="preserve">translated </w:delText>
+        <w:t xml:space="preserve"> have been removed. The removal of </w:t>
+      </w:r>
+      <w:proofErr w:type="spellStart"/>
+      <w:r>
+        <w:t>stopwords</w:t>
+      </w:r>
+      <w:proofErr w:type="spellEnd"/>
+      <w:r>
+        <w:t xml:space="preserve"> increases the match between sets indicating how removing these terms can improve </w:t>
+      </w:r>
+      <w:del w:id="191" w:author="Simon De Deyne" w:date="2019-06-17T14:50:00Z">
+        <w:r>
+          <w:delText>comparison and quality</w:delText>
         </w:r>
       </w:del>
-      <w:ins w:id="187" w:author="Simon De Deyne" w:date="2019-06-17T14:49:00Z">
-        <w:r>
-          <w:t xml:space="preserve">lemmatized </w:t>
-        </w:r>
-      </w:ins>
-      <w:r>
-        <w:t>feature</w:t>
-      </w:r>
-      <w:del w:id="188" w:author="Simon De Deyne" w:date="2019-06-17T14:49:00Z">
-        <w:r>
-          <w:delText xml:space="preserve"> (i.e., hand lemmatization)</w:delText>
-        </w:r>
-      </w:del>
-      <w:ins w:id="189" w:author="Simon De Deyne" w:date="2019-06-17T14:49:00Z">
-        <w:r>
-          <w:t>s</w:t>
-        </w:r>
-      </w:ins>
-      <w:r>
-        <w:t xml:space="preserve">. The right side of the table includes the cosine values once </w:t>
-      </w:r>
-      <w:proofErr w:type="spellStart"/>
-      <w:r>
-        <w:t>stopwords</w:t>
-      </w:r>
-      <w:proofErr w:type="spellEnd"/>
-      <w:r>
-        <w:t xml:space="preserve"> have been removed. The removal of </w:t>
-      </w:r>
-      <w:proofErr w:type="spellStart"/>
-      <w:r>
-        <w:t>stopwords</w:t>
-      </w:r>
-      <w:proofErr w:type="spellEnd"/>
-      <w:r>
-        <w:t xml:space="preserve"> increases the match between sets indicating how removing these terms can improve </w:t>
-      </w:r>
-      <w:del w:id="190" w:author="Simon De Deyne" w:date="2019-06-17T14:50:00Z">
-        <w:r>
-          <w:delText>comparison and quality</w:delText>
-        </w:r>
-      </w:del>
-      <w:ins w:id="191" w:author="Simon De Deyne" w:date="2019-06-17T14:50:00Z">
+      <w:ins w:id="192" w:author="Simon De Deyne" w:date="2019-06-17T14:50:00Z">
         <w:r>
           <w:t>prediction</w:t>
         </w:r>
@@ -14145,18 +14150,18 @@
         <w:pStyle w:val="Heading2"/>
         <w:spacing w:before="0"/>
       </w:pPr>
-      <w:bookmarkStart w:id="192" w:name="external-comparison-of-approach"/>
+      <w:bookmarkStart w:id="193" w:name="external-comparison-of-approach"/>
       <w:r>
         <w:t>External Comparison of Approach</w:t>
       </w:r>
-      <w:bookmarkEnd w:id="192"/>
+      <w:bookmarkEnd w:id="193"/>
     </w:p>
     <w:p>
       <w:pPr>
         <w:pStyle w:val="FirstParagraph"/>
         <w:spacing w:before="0" w:after="0"/>
         <w:rPr>
-          <w:ins w:id="193" w:author="Simon De Deyne" w:date="2019-06-17T11:13:00Z"/>
+          <w:ins w:id="194" w:author="Simon De Deyne" w:date="2019-06-17T11:13:00Z"/>
         </w:rPr>
       </w:pPr>
       <w:r>
@@ -14266,8 +14271,8 @@
           </w:rPr>
           <m:t>.76</m:t>
         </m:r>
-        <w:commentRangeStart w:id="194"/>
-        <w:commentRangeEnd w:id="194"/>
+        <w:commentRangeStart w:id="195"/>
+        <w:commentRangeEnd w:id="195"/>
         <m:r>
           <m:rPr>
             <m:sty m:val="p"/>
@@ -14276,7 +14281,7 @@
             <w:rStyle w:val="CommentReference"/>
             <w:rFonts w:asciiTheme="minorHAnsi" w:hAnsiTheme="minorHAnsi"/>
           </w:rPr>
-          <w:commentReference w:id="194"/>
+          <w:commentReference w:id="195"/>
         </m:r>
         <m:r>
           <w:rPr>
@@ -14292,7 +14297,7 @@
     <w:p>
       <w:pPr>
         <w:pStyle w:val="BodyText"/>
-        <w:pPrChange w:id="195" w:author="Simon De Deyne" w:date="2019-06-17T11:13:00Z">
+        <w:pPrChange w:id="196" w:author="Simon De Deyne" w:date="2019-06-17T11:13:00Z">
           <w:pPr>
             <w:pStyle w:val="FirstParagraph"/>
             <w:spacing w:before="0" w:after="0"/>
@@ -14305,49 +14310,49 @@
         <w:pStyle w:val="Heading2"/>
         <w:spacing w:before="0"/>
         <w:rPr>
-          <w:ins w:id="196" w:author="Simon De Deyne" w:date="2019-06-17T11:14:00Z"/>
-        </w:rPr>
-      </w:pPr>
-      <w:bookmarkStart w:id="197" w:name="future-directions"/>
-      <w:ins w:id="198" w:author="Simon De Deyne" w:date="2019-06-17T11:13:00Z">
+          <w:ins w:id="197" w:author="Simon De Deyne" w:date="2019-06-17T11:14:00Z"/>
+        </w:rPr>
+      </w:pPr>
+      <w:bookmarkStart w:id="198" w:name="future-directions"/>
+      <w:ins w:id="199" w:author="Simon De Deyne" w:date="2019-06-17T11:13:00Z">
         <w:r>
           <w:t>Discussion</w:t>
         </w:r>
       </w:ins>
-      <w:del w:id="199" w:author="Simon De Deyne" w:date="2019-06-17T11:16:00Z">
+      <w:del w:id="200" w:author="Simon De Deyne" w:date="2019-06-17T11:16:00Z">
         <w:r>
           <w:delText>Future Directions</w:delText>
         </w:r>
       </w:del>
-      <w:bookmarkEnd w:id="197"/>
+      <w:bookmarkEnd w:id="198"/>
     </w:p>
     <w:p>
       <w:pPr>
         <w:pStyle w:val="BodyText"/>
         <w:ind w:firstLine="0"/>
-        <w:pPrChange w:id="200" w:author="Simon De Deyne" w:date="2019-06-17T11:14:00Z">
+        <w:pPrChange w:id="201" w:author="Simon De Deyne" w:date="2019-06-17T11:14:00Z">
           <w:pPr>
             <w:pStyle w:val="Heading2"/>
             <w:spacing w:before="0"/>
           </w:pPr>
         </w:pPrChange>
       </w:pPr>
-      <w:ins w:id="201" w:author="Simon De Deyne" w:date="2019-06-17T11:14:00Z">
+      <w:ins w:id="202" w:author="Simon De Deyne" w:date="2019-06-17T11:14:00Z">
         <w:r>
           <w:t xml:space="preserve">Semantic feature listing tasks </w:t>
         </w:r>
       </w:ins>
-      <w:ins w:id="202" w:author="Simon De Deyne" w:date="2019-06-17T11:15:00Z">
+      <w:ins w:id="203" w:author="Simon De Deyne" w:date="2019-06-17T11:15:00Z">
         <w:r>
           <w:t>are used across various disciplines and are likely to remain an important source of information about the subjective meaning of concepts. In this article we have outlined a workflow to process large datasets where features consist of unstructured short propos</w:t>
         </w:r>
       </w:ins>
-      <w:ins w:id="203" w:author="Simon De Deyne" w:date="2019-06-17T11:16:00Z">
+      <w:ins w:id="204" w:author="Simon De Deyne" w:date="2019-06-17T11:16:00Z">
         <w:r>
           <w:t xml:space="preserve">itions derived from written language. </w:t>
         </w:r>
       </w:ins>
-      <w:ins w:id="204" w:author="Simon De Deyne" w:date="2019-06-17T11:17:00Z">
+      <w:ins w:id="205" w:author="Simon De Deyne" w:date="2019-06-17T11:17:00Z">
         <w:r>
           <w:t xml:space="preserve"> [SAY SOMETHING ABOUT HANDCRAFTED VS AUTOMATIC PROCEDURE PERFORMANCE WITH REGARDS TO ABOVE]</w:t>
         </w:r>
@@ -14359,7 +14364,7 @@
         <w:spacing w:before="0" w:after="0"/>
         <w:ind w:firstLine="0"/>
         <w:rPr>
-          <w:ins w:id="205" w:author="Simon De Deyne" w:date="2019-06-17T11:18:00Z"/>
+          <w:ins w:id="206" w:author="Simon De Deyne" w:date="2019-06-17T11:18:00Z"/>
           <w:b/>
           <w:bCs/>
         </w:rPr>
@@ -14371,37 +14376,37 @@
         <w:spacing w:before="0" w:after="0"/>
         <w:ind w:firstLine="0"/>
         <w:rPr>
-          <w:ins w:id="206" w:author="Simon De Deyne" w:date="2019-06-17T11:17:00Z"/>
+          <w:ins w:id="207" w:author="Simon De Deyne" w:date="2019-06-17T11:17:00Z"/>
           <w:i/>
           <w:iCs/>
           <w:u w:val="single"/>
-          <w:rPrChange w:id="207" w:author="Simon De Deyne" w:date="2019-06-17T11:18:00Z">
+          <w:rPrChange w:id="208" w:author="Simon De Deyne" w:date="2019-06-17T11:18:00Z">
             <w:rPr>
-              <w:ins w:id="208" w:author="Simon De Deyne" w:date="2019-06-17T11:17:00Z"/>
+              <w:ins w:id="209" w:author="Simon De Deyne" w:date="2019-06-17T11:17:00Z"/>
             </w:rPr>
           </w:rPrChange>
         </w:rPr>
-        <w:pPrChange w:id="209" w:author="Simon De Deyne" w:date="2019-06-17T11:17:00Z">
+        <w:pPrChange w:id="210" w:author="Simon De Deyne" w:date="2019-06-17T11:17:00Z">
           <w:pPr>
             <w:pStyle w:val="FirstParagraph"/>
             <w:spacing w:before="0" w:after="0"/>
           </w:pPr>
         </w:pPrChange>
       </w:pPr>
-      <w:ins w:id="210" w:author="Simon De Deyne" w:date="2019-06-17T11:17:00Z">
+      <w:ins w:id="211" w:author="Simon De Deyne" w:date="2019-06-17T11:17:00Z">
         <w:r>
           <w:rPr>
             <w:i/>
             <w:iCs/>
             <w:u w:val="single"/>
-            <w:rPrChange w:id="211" w:author="Simon De Deyne" w:date="2019-06-17T11:18:00Z">
+            <w:rPrChange w:id="212" w:author="Simon De Deyne" w:date="2019-06-17T11:18:00Z">
               <w:rPr/>
             </w:rPrChange>
           </w:rPr>
           <w:t>Extending the approach</w:t>
         </w:r>
       </w:ins>
-      <w:ins w:id="212" w:author="Simon De Deyne" w:date="2019-06-17T11:18:00Z">
+      <w:ins w:id="213" w:author="Simon De Deyne" w:date="2019-06-17T11:18:00Z">
         <w:r>
           <w:rPr>
             <w:i/>
@@ -14417,7 +14422,7 @@
         <w:pStyle w:val="FirstParagraph"/>
         <w:spacing w:before="0" w:after="0"/>
         <w:ind w:firstLine="0"/>
-        <w:pPrChange w:id="213" w:author="Simon De Deyne" w:date="2019-06-17T11:18:00Z">
+        <w:pPrChange w:id="214" w:author="Simon De Deyne" w:date="2019-06-17T11:18:00Z">
           <w:pPr>
             <w:pStyle w:val="FirstParagraph"/>
             <w:spacing w:before="0" w:after="0"/>
@@ -14449,13 +14454,13 @@
         <w:pStyle w:val="BodyText"/>
         <w:spacing w:before="0" w:after="0"/>
         <w:rPr>
-          <w:ins w:id="214" w:author="Simon De Deyne" w:date="2019-06-17T14:53:00Z"/>
+          <w:ins w:id="215" w:author="Simon De Deyne" w:date="2019-06-17T14:53:00Z"/>
         </w:rPr>
       </w:pPr>
       <w:r>
         <w:t xml:space="preserve">Potentially, </w:t>
       </w:r>
-      <w:ins w:id="215" w:author="Simon De Deyne" w:date="2019-06-17T14:52:00Z">
+      <w:ins w:id="216" w:author="Simon De Deyne" w:date="2019-06-17T14:52:00Z">
         <w:r>
           <w:t xml:space="preserve">a </w:t>
         </w:r>
@@ -14463,12 +14468,12 @@
       <w:r>
         <w:t xml:space="preserve">simple ontology can be mapped using </w:t>
       </w:r>
-      <w:del w:id="216" w:author="Simon De Deyne" w:date="2019-06-17T14:52:00Z">
+      <w:del w:id="217" w:author="Simon De Deyne" w:date="2019-06-17T14:52:00Z">
         <w:r>
           <w:delText>results from</w:delText>
         </w:r>
       </w:del>
-      <w:ins w:id="217" w:author="Simon De Deyne" w:date="2019-06-17T14:52:00Z">
+      <w:ins w:id="218" w:author="Simon De Deyne" w:date="2019-06-17T14:52:00Z">
         <w:r>
           <w:t>an approach similar to</w:t>
         </w:r>
@@ -14551,7 +14556,7 @@
         <w:pStyle w:val="BodyText"/>
         <w:spacing w:before="0" w:after="0"/>
         <w:rPr>
-          <w:ins w:id="218" w:author="Simon De Deyne" w:date="2019-06-17T11:18:00Z"/>
+          <w:ins w:id="219" w:author="Simon De Deyne" w:date="2019-06-17T11:18:00Z"/>
         </w:rPr>
       </w:pPr>
     </w:p>
@@ -14561,12 +14566,13 @@
         <w:spacing w:before="0" w:after="0"/>
         <w:ind w:firstLine="0"/>
         <w:rPr>
-          <w:del w:id="219" w:author="Simon De Deyne" w:date="2019-06-17T11:18:00Z"/>
+          <w:del w:id="220" w:author="Simon De Deyne" w:date="2019-06-17T11:18:00Z"/>
           <w:i/>
           <w:iCs/>
         </w:rPr>
       </w:pPr>
-      <w:ins w:id="220" w:author="Simon De Deyne" w:date="2019-06-17T14:53:00Z">
+      <w:bookmarkStart w:id="221" w:name="_GoBack"/>
+      <w:ins w:id="222" w:author="Simon De Deyne" w:date="2019-06-17T14:53:00Z">
         <w:r>
           <w:rPr>
             <w:i/>
@@ -14575,19 +14581,27 @@
           <w:t xml:space="preserve">Some </w:t>
         </w:r>
       </w:ins>
-      <w:proofErr w:type="spellStart"/>
-      <w:ins w:id="221" w:author="Simon De Deyne" w:date="2019-06-17T11:18:00Z">
+      <w:ins w:id="223" w:author="Simon De Deyne" w:date="2019-06-17T11:18:00Z">
         <w:r>
           <w:rPr>
             <w:i/>
             <w:iCs/>
-            <w:rPrChange w:id="222" w:author="Simon De Deyne" w:date="2019-06-17T11:18:00Z">
+            <w:rPrChange w:id="224" w:author="Simon De Deyne" w:date="2019-06-17T11:18:00Z">
               <w:rPr/>
             </w:rPrChange>
           </w:rPr>
           <w:t>Limitations.</w:t>
         </w:r>
       </w:ins>
+      <w:ins w:id="225" w:author="Erin Buchanan" w:date="2019-06-24T21:43:00Z">
+        <w:r>
+          <w:rPr>
+            <w:i/>
+            <w:iCs/>
+          </w:rPr>
+          <w:t xml:space="preserve"> </w:t>
+        </w:r>
+      </w:ins>
     </w:p>
     <w:p>
       <w:pPr>
@@ -14595,74 +14609,63 @@
         <w:spacing w:before="0" w:after="0"/>
         <w:ind w:firstLine="0"/>
         <w:rPr>
-          <w:ins w:id="223" w:author="Simon De Deyne" w:date="2019-06-17T11:19:00Z"/>
-        </w:rPr>
-      </w:pPr>
-      <w:ins w:id="224" w:author="Simon De Deyne" w:date="2019-06-17T11:18:00Z">
+          <w:ins w:id="226" w:author="Simon De Deyne" w:date="2019-06-17T11:19:00Z"/>
+        </w:rPr>
+      </w:pPr>
+      <w:ins w:id="227" w:author="Simon De Deyne" w:date="2019-06-17T11:18:00Z">
         <w:r>
           <w:rPr>
-            <w:rPrChange w:id="225" w:author="Simon De Deyne" w:date="2019-06-17T11:19:00Z">
+            <w:rPrChange w:id="228" w:author="Simon De Deyne" w:date="2019-06-17T11:19:00Z">
               <w:rPr>
                 <w:i/>
                 <w:iCs/>
               </w:rPr>
             </w:rPrChange>
           </w:rPr>
-          <w:t>So</w:t>
-        </w:r>
-        <w:proofErr w:type="spellEnd"/>
-        <w:r>
-          <w:rPr>
-            <w:rPrChange w:id="226" w:author="Simon De Deyne" w:date="2019-06-17T11:19:00Z">
-              <w:rPr>
-                <w:i/>
-                <w:iCs/>
-              </w:rPr>
-            </w:rPrChange>
-          </w:rPr>
-          <w:t xml:space="preserve"> </w:t>
-        </w:r>
-      </w:ins>
-      <w:ins w:id="227" w:author="Simon De Deyne" w:date="2019-06-17T11:19:00Z">
-        <w:r>
-          <w:t xml:space="preserve">far we have not investigated to what extend the automatic procedure leads to equally good representations for different types of concepts. More specifically, abstract concepts tend to have a larger number of features, and especially for </w:t>
-        </w:r>
-      </w:ins>
-      <w:ins w:id="228" w:author="Simon De Deyne" w:date="2019-06-17T11:20:00Z">
-        <w:r>
-          <w:t>these types of concepts</w:t>
+          <w:t xml:space="preserve">So </w:t>
         </w:r>
       </w:ins>
       <w:ins w:id="229" w:author="Simon De Deyne" w:date="2019-06-17T11:19:00Z">
         <w:r>
-          <w:t xml:space="preserve">, pooling together </w:t>
+          <w:t xml:space="preserve">far we have not investigated to what extend the automatic procedure leads to equally good representations for different types of concepts. More specifically, abstract concepts tend to have a larger number of features, and especially for </w:t>
         </w:r>
       </w:ins>
       <w:ins w:id="230" w:author="Simon De Deyne" w:date="2019-06-17T11:20:00Z">
         <w:r>
-          <w:t xml:space="preserve">features might improve the quality of the final representation. Potentially, this might require additional steps in which features are not only grouped based on surface </w:t>
+          <w:t>these types of concepts</w:t>
         </w:r>
       </w:ins>
-      <w:ins w:id="231" w:author="Simon De Deyne" w:date="2019-06-17T11:21:00Z">
-        <w:r>
-          <w:t>properties but</w:t>
+      <w:ins w:id="231" w:author="Simon De Deyne" w:date="2019-06-17T11:19:00Z">
+        <w:r>
+          <w:t xml:space="preserve">, pooling together </w:t>
         </w:r>
       </w:ins>
       <w:ins w:id="232" w:author="Simon De Deyne" w:date="2019-06-17T11:20:00Z">
         <w:r>
+          <w:t xml:space="preserve">features might improve the quality of the final representation. Potentially, this might require additional steps in which features are not only grouped based on surface </w:t>
+        </w:r>
+      </w:ins>
+      <w:ins w:id="233" w:author="Simon De Deyne" w:date="2019-06-17T11:21:00Z">
+        <w:r>
+          <w:t>properties but</w:t>
+        </w:r>
+      </w:ins>
+      <w:ins w:id="234" w:author="Simon De Deyne" w:date="2019-06-17T11:20:00Z">
+        <w:r>
           <w:t xml:space="preserve"> might also benefit from grouping synonymous words.</w:t>
         </w:r>
       </w:ins>
     </w:p>
+    <w:bookmarkEnd w:id="221"/>
     <w:p>
       <w:pPr>
         <w:pStyle w:val="BodyText"/>
         <w:spacing w:before="0" w:after="0"/>
         <w:ind w:firstLine="0"/>
         <w:rPr>
-          <w:ins w:id="233" w:author="Simon De Deyne" w:date="2019-06-17T11:18:00Z"/>
-        </w:rPr>
-        <w:pPrChange w:id="234" w:author="Simon De Deyne" w:date="2019-06-17T11:18:00Z">
+          <w:ins w:id="235" w:author="Simon De Deyne" w:date="2019-06-17T11:18:00Z"/>
+        </w:rPr>
+        <w:pPrChange w:id="236" w:author="Simon De Deyne" w:date="2019-06-17T11:18:00Z">
           <w:pPr>
             <w:pStyle w:val="BodyText"/>
             <w:spacing w:before="0" w:after="0"/>
@@ -14675,12 +14678,12 @@
         <w:pStyle w:val="Heading1"/>
         <w:spacing w:before="0"/>
       </w:pPr>
-      <w:bookmarkStart w:id="235" w:name="discussion"/>
-      <w:commentRangeStart w:id="236"/>
+      <w:bookmarkStart w:id="237" w:name="discussion"/>
+      <w:commentRangeStart w:id="238"/>
       <w:r>
         <w:t>Discussion</w:t>
       </w:r>
-      <w:bookmarkEnd w:id="235"/>
+      <w:bookmarkEnd w:id="237"/>
     </w:p>
     <w:p>
       <w:pPr>
@@ -14729,12 +14732,12 @@
       <w:r>
         <w:t>how concrete or abstract the words are</w:t>
       </w:r>
-      <w:commentRangeEnd w:id="236"/>
+      <w:commentRangeEnd w:id="238"/>
       <w:r>
         <w:rPr>
           <w:rStyle w:val="CommentReference"/>
         </w:rPr>
-        <w:commentReference w:id="236"/>
+        <w:commentReference w:id="238"/>
       </w:r>
     </w:p>
     <w:p>
@@ -14742,20 +14745,20 @@
         <w:pStyle w:val="Heading1"/>
         <w:spacing w:before="0"/>
       </w:pPr>
-      <w:bookmarkStart w:id="237" w:name="references"/>
+      <w:bookmarkStart w:id="239" w:name="references"/>
       <w:r>
         <w:lastRenderedPageBreak/>
         <w:t>References</w:t>
       </w:r>
-      <w:bookmarkEnd w:id="237"/>
+      <w:bookmarkEnd w:id="239"/>
     </w:p>
     <w:p>
       <w:pPr>
         <w:pStyle w:val="FirstParagraph"/>
         <w:spacing w:before="0" w:after="0"/>
       </w:pPr>
-      <w:bookmarkStart w:id="238" w:name="ref-Ashcraft1978a"/>
-      <w:bookmarkStart w:id="239" w:name="refs"/>
+      <w:bookmarkStart w:id="240" w:name="ref-Ashcraft1978a"/>
+      <w:bookmarkStart w:id="241" w:name="refs"/>
       <w:r>
         <w:t xml:space="preserve">Ashcraft, M. H. (1978). Property norms for typical and atypical items from 17 categories: A description and discussion. </w:t>
       </w:r>
@@ -14791,8 +14794,8 @@
         <w:pStyle w:val="BodyText"/>
         <w:spacing w:before="0" w:after="0"/>
       </w:pPr>
-      <w:bookmarkStart w:id="240" w:name="ref-Baroni2010"/>
-      <w:bookmarkEnd w:id="238"/>
+      <w:bookmarkStart w:id="242" w:name="ref-Baroni2010"/>
+      <w:bookmarkEnd w:id="240"/>
       <w:r>
         <w:t xml:space="preserve">Baroni, M., Murphy, B., </w:t>
       </w:r>
@@ -14844,8 +14847,8 @@
         <w:pStyle w:val="BodyText"/>
         <w:spacing w:before="0" w:after="0"/>
       </w:pPr>
-      <w:bookmarkStart w:id="241" w:name="ref-Benoit2017"/>
-      <w:bookmarkEnd w:id="240"/>
+      <w:bookmarkStart w:id="243" w:name="ref-Benoit2017"/>
+      <w:bookmarkEnd w:id="242"/>
       <w:r>
         <w:t xml:space="preserve">Benoit, K., </w:t>
       </w:r>
@@ -14887,8 +14890,8 @@
         <w:pStyle w:val="BodyText"/>
         <w:spacing w:before="0" w:after="0"/>
       </w:pPr>
-      <w:bookmarkStart w:id="242" w:name="ref-Bruni2014"/>
-      <w:bookmarkEnd w:id="241"/>
+      <w:bookmarkStart w:id="244" w:name="ref-Bruni2014"/>
+      <w:bookmarkEnd w:id="243"/>
       <w:r>
         <w:rPr>
           <w:lang w:val="it-IT"/>
@@ -14930,8 +14933,8 @@
         <w:pStyle w:val="BodyText"/>
         <w:spacing w:before="0" w:after="0"/>
       </w:pPr>
-      <w:bookmarkStart w:id="243" w:name="ref-Brysbaert2014"/>
-      <w:bookmarkEnd w:id="242"/>
+      <w:bookmarkStart w:id="245" w:name="ref-Brysbaert2014"/>
+      <w:bookmarkEnd w:id="244"/>
       <w:r>
         <w:t xml:space="preserve">Brysbaert, M., Warriner, A. B., &amp; Kuperman, V. (2014). Concreteness ratings for 40 thousand generally known English word lemmas. </w:t>
       </w:r>
@@ -14967,8 +14970,8 @@
         <w:pStyle w:val="BodyText"/>
         <w:spacing w:before="0" w:after="0"/>
       </w:pPr>
-      <w:bookmarkStart w:id="244" w:name="ref-Buchanan2013"/>
-      <w:bookmarkEnd w:id="243"/>
+      <w:bookmarkStart w:id="246" w:name="ref-Buchanan2013"/>
+      <w:bookmarkEnd w:id="245"/>
       <w:r>
         <w:t xml:space="preserve">Buchanan, E. M., Holmes, J. L., Teasley, M. L., &amp; Hutchison, K. A. (2013). English semantic word-pair norms and a searchable Web portal for experimental stimulus creation. </w:t>
       </w:r>
@@ -15004,8 +15007,8 @@
         <w:pStyle w:val="BodyText"/>
         <w:spacing w:before="0" w:after="0"/>
       </w:pPr>
-      <w:bookmarkStart w:id="245" w:name="ref-Buchanan2019"/>
-      <w:bookmarkEnd w:id="244"/>
+      <w:bookmarkStart w:id="247" w:name="ref-Buchanan2019"/>
+      <w:bookmarkEnd w:id="246"/>
       <w:r>
         <w:t xml:space="preserve">Buchanan, E. M., Valentine, K. D., &amp; Maxwell, N. P. (2019). English semantic feature production norms: An extended database of 4436 concepts. </w:t>
       </w:r>
@@ -15032,8 +15035,8 @@
         <w:pStyle w:val="BodyText"/>
         <w:spacing w:before="0" w:after="0"/>
       </w:pPr>
-      <w:bookmarkStart w:id="246" w:name="ref-Collins1969"/>
-      <w:bookmarkEnd w:id="245"/>
+      <w:bookmarkStart w:id="248" w:name="ref-Collins1969"/>
+      <w:bookmarkEnd w:id="247"/>
       <w:r>
         <w:t xml:space="preserve">Collins, A. M., &amp; </w:t>
       </w:r>
@@ -15077,8 +15080,8 @@
         <w:pStyle w:val="BodyText"/>
         <w:spacing w:before="0" w:after="0"/>
       </w:pPr>
-      <w:bookmarkStart w:id="247" w:name="ref-Devereux2014"/>
-      <w:bookmarkEnd w:id="246"/>
+      <w:bookmarkStart w:id="249" w:name="ref-Devereux2014"/>
+      <w:bookmarkEnd w:id="248"/>
       <w:r>
         <w:t xml:space="preserve">Devereux, B. J., Tyler, L. K., </w:t>
       </w:r>
@@ -15122,8 +15125,8 @@
         <w:pStyle w:val="BodyText"/>
         <w:spacing w:before="0" w:after="0"/>
       </w:pPr>
-      <w:bookmarkStart w:id="248" w:name="ref-Fairhall2013"/>
-      <w:bookmarkEnd w:id="247"/>
+      <w:bookmarkStart w:id="250" w:name="ref-Fairhall2013"/>
+      <w:bookmarkEnd w:id="249"/>
       <w:proofErr w:type="spellStart"/>
       <w:r>
         <w:lastRenderedPageBreak/>
@@ -15173,8 +15176,8 @@
         <w:pStyle w:val="BodyText"/>
         <w:spacing w:before="0" w:after="0"/>
       </w:pPr>
-      <w:bookmarkStart w:id="249" w:name="ref-Gagolewski2019"/>
-      <w:bookmarkEnd w:id="248"/>
+      <w:bookmarkStart w:id="251" w:name="ref-Gagolewski2019"/>
+      <w:bookmarkEnd w:id="250"/>
       <w:proofErr w:type="spellStart"/>
       <w:r>
         <w:t>Gagolewski</w:t>
@@ -15213,8 +15216,8 @@
         <w:pStyle w:val="BodyText"/>
         <w:spacing w:before="0" w:after="0"/>
       </w:pPr>
-      <w:bookmarkStart w:id="250" w:name="ref-Kremer2011a"/>
-      <w:bookmarkEnd w:id="249"/>
+      <w:bookmarkStart w:id="252" w:name="ref-Kremer2011a"/>
+      <w:bookmarkEnd w:id="251"/>
       <w:r>
         <w:t xml:space="preserve">Kremer, G., &amp; Baroni, M. (2011). A set of semantic norms for German and Italian. </w:t>
       </w:r>
@@ -15250,8 +15253,8 @@
         <w:pStyle w:val="BodyText"/>
         <w:spacing w:before="0" w:after="0"/>
       </w:pPr>
-      <w:bookmarkStart w:id="251" w:name="ref-Lenci2013"/>
-      <w:bookmarkEnd w:id="250"/>
+      <w:bookmarkStart w:id="253" w:name="ref-Lenci2013"/>
+      <w:bookmarkEnd w:id="252"/>
       <w:r>
         <w:t xml:space="preserve">Lenci, A., Baroni, M., </w:t>
       </w:r>
@@ -15295,8 +15298,8 @@
         <w:pStyle w:val="BodyText"/>
         <w:spacing w:before="0" w:after="0"/>
       </w:pPr>
-      <w:bookmarkStart w:id="252" w:name="ref-McRae2005"/>
-      <w:bookmarkEnd w:id="251"/>
+      <w:bookmarkStart w:id="254" w:name="ref-McRae2005"/>
+      <w:bookmarkEnd w:id="253"/>
       <w:r>
         <w:t xml:space="preserve">McRae, K., Cree, G. S., Seidenberg, M. S., &amp; </w:t>
       </w:r>
@@ -15340,8 +15343,8 @@
         <w:pStyle w:val="BodyText"/>
         <w:spacing w:before="0" w:after="0"/>
       </w:pPr>
-      <w:bookmarkStart w:id="253" w:name="ref-Michalke2018"/>
-      <w:bookmarkEnd w:id="252"/>
+      <w:bookmarkStart w:id="255" w:name="ref-Michalke2018"/>
+      <w:bookmarkEnd w:id="254"/>
       <w:proofErr w:type="spellStart"/>
       <w:r>
         <w:t>Michalke</w:t>
@@ -15372,8 +15375,8 @@
         <w:pStyle w:val="BodyText"/>
         <w:spacing w:before="0" w:after="0"/>
       </w:pPr>
-      <w:bookmarkStart w:id="254" w:name="ref-Montefinese2013"/>
-      <w:bookmarkEnd w:id="253"/>
+      <w:bookmarkStart w:id="256" w:name="ref-Montefinese2013"/>
+      <w:bookmarkEnd w:id="255"/>
       <w:r>
         <w:rPr>
           <w:lang w:val="it-IT"/>
@@ -15415,8 +15418,8 @@
         <w:pStyle w:val="BodyText"/>
         <w:spacing w:before="0" w:after="0"/>
       </w:pPr>
-      <w:bookmarkStart w:id="255" w:name="ref-Ooms2018"/>
-      <w:bookmarkEnd w:id="254"/>
+      <w:bookmarkStart w:id="257" w:name="ref-Ooms2018"/>
+      <w:bookmarkEnd w:id="256"/>
       <w:proofErr w:type="spellStart"/>
       <w:r>
         <w:t>Ooms</w:t>
@@ -15447,8 +15450,8 @@
         <w:pStyle w:val="BodyText"/>
         <w:spacing w:before="0" w:after="0"/>
       </w:pPr>
-      <w:bookmarkStart w:id="256" w:name="ref-Reverberi2004"/>
-      <w:bookmarkEnd w:id="255"/>
+      <w:bookmarkStart w:id="258" w:name="ref-Reverberi2004"/>
+      <w:bookmarkEnd w:id="257"/>
       <w:r>
         <w:rPr>
           <w:lang w:val="it-IT"/>
@@ -15509,8 +15512,8 @@
         <w:pStyle w:val="BodyText"/>
         <w:spacing w:before="0" w:after="0"/>
       </w:pPr>
-      <w:bookmarkStart w:id="257" w:name="ref-Rosch1975"/>
-      <w:bookmarkEnd w:id="256"/>
+      <w:bookmarkStart w:id="259" w:name="ref-Rosch1975"/>
+      <w:bookmarkEnd w:id="258"/>
       <w:r>
         <w:lastRenderedPageBreak/>
         <w:t xml:space="preserve">Rosch, E., &amp; </w:t>
@@ -15555,8 +15558,8 @@
         <w:pStyle w:val="BodyText"/>
         <w:spacing w:before="0" w:after="0"/>
       </w:pPr>
-      <w:bookmarkStart w:id="258" w:name="ref-Ruts2004"/>
-      <w:bookmarkEnd w:id="257"/>
+      <w:bookmarkStart w:id="260" w:name="ref-Ruts2004"/>
+      <w:bookmarkEnd w:id="259"/>
       <w:r>
         <w:t xml:space="preserve">Ruts, W., De Deyne, S., </w:t>
       </w:r>
@@ -15616,8 +15619,8 @@
         <w:pStyle w:val="BodyText"/>
         <w:spacing w:before="0" w:after="0"/>
       </w:pPr>
-      <w:bookmarkStart w:id="259" w:name="ref-Schmid1994"/>
-      <w:bookmarkEnd w:id="258"/>
+      <w:bookmarkStart w:id="261" w:name="ref-Schmid1994"/>
+      <w:bookmarkEnd w:id="260"/>
       <w:r>
         <w:t>Schmid, H. (1994). Probabilistic Part-of-Speech Tagging Using Decision Trees. doi:</w:t>
       </w:r>
@@ -15635,8 +15638,8 @@
         <w:pStyle w:val="BodyText"/>
         <w:spacing w:before="0" w:after="0"/>
       </w:pPr>
-      <w:bookmarkStart w:id="260" w:name="ref-Stein2009"/>
-      <w:bookmarkEnd w:id="259"/>
+      <w:bookmarkStart w:id="262" w:name="ref-Stein2009"/>
+      <w:bookmarkEnd w:id="261"/>
       <w:r>
         <w:rPr>
           <w:lang w:val="it-IT"/>
@@ -15691,8 +15694,8 @@
         <w:pStyle w:val="BodyText"/>
         <w:spacing w:before="0" w:after="0"/>
       </w:pPr>
-      <w:bookmarkStart w:id="261" w:name="ref-Toglia2009"/>
-      <w:bookmarkEnd w:id="260"/>
+      <w:bookmarkStart w:id="263" w:name="ref-Toglia2009"/>
+      <w:bookmarkEnd w:id="262"/>
       <w:proofErr w:type="spellStart"/>
       <w:r>
         <w:t>Toglia</w:t>
@@ -15733,8 +15736,8 @@
         <w:pStyle w:val="BodyText"/>
         <w:spacing w:before="0" w:after="0"/>
       </w:pPr>
-      <w:bookmarkStart w:id="262" w:name="ref-Toglia1978"/>
-      <w:bookmarkEnd w:id="261"/>
+      <w:bookmarkStart w:id="264" w:name="ref-Toglia1978"/>
+      <w:bookmarkEnd w:id="263"/>
       <w:proofErr w:type="spellStart"/>
       <w:r>
         <w:t>Toglia</w:t>
@@ -15766,8 +15769,8 @@
         <w:pStyle w:val="BodyText"/>
         <w:spacing w:before="0" w:after="0"/>
       </w:pPr>
-      <w:bookmarkStart w:id="263" w:name="ref-Vinson2008"/>
-      <w:bookmarkEnd w:id="262"/>
+      <w:bookmarkStart w:id="265" w:name="ref-Vinson2008"/>
+      <w:bookmarkEnd w:id="264"/>
       <w:r>
         <w:t xml:space="preserve">Vinson, D. P., &amp; Vigliocco, G. (2008). Semantic feature production norms for a large set of objects and events. </w:t>
       </w:r>
@@ -15803,8 +15806,8 @@
         <w:pStyle w:val="BodyText"/>
         <w:spacing w:before="0" w:after="0"/>
       </w:pPr>
-      <w:bookmarkStart w:id="264" w:name="ref-Vivas2017"/>
-      <w:bookmarkEnd w:id="263"/>
+      <w:bookmarkStart w:id="266" w:name="ref-Vivas2017"/>
+      <w:bookmarkEnd w:id="265"/>
       <w:proofErr w:type="spellStart"/>
       <w:r>
         <w:t>Vivas</w:t>
@@ -15869,8 +15872,8 @@
         <w:pStyle w:val="BodyText"/>
         <w:spacing w:before="0" w:after="0"/>
       </w:pPr>
-      <w:bookmarkStart w:id="265" w:name="ref-Wickham2019"/>
-      <w:bookmarkEnd w:id="264"/>
+      <w:bookmarkStart w:id="267" w:name="ref-Wickham2019"/>
+      <w:bookmarkEnd w:id="266"/>
       <w:r>
         <w:t xml:space="preserve">Wickham, H., </w:t>
       </w:r>
@@ -15912,8 +15915,8 @@
         <w:pStyle w:val="BodyText"/>
         <w:spacing w:before="0" w:after="0"/>
       </w:pPr>
-      <w:bookmarkStart w:id="266" w:name="ref-Wu2009"/>
-      <w:bookmarkEnd w:id="265"/>
+      <w:bookmarkStart w:id="268" w:name="ref-Wu2009"/>
+      <w:bookmarkEnd w:id="267"/>
       <w:r>
         <w:rPr>
           <w:lang w:val="it-IT"/>
@@ -15949,8 +15952,8 @@
           <w:t>10.1016/j.actpsy.2009.02.002</w:t>
         </w:r>
       </w:hyperlink>
-      <w:bookmarkEnd w:id="239"/>
-      <w:bookmarkEnd w:id="266"/>
+      <w:bookmarkEnd w:id="241"/>
+      <w:bookmarkEnd w:id="268"/>
     </w:p>
     <w:sectPr>
       <w:pgSz w:w="12240" w:h="15840"/>
@@ -16058,8 +16061,6 @@
       <w:pPr>
         <w:pStyle w:val="CommentText"/>
       </w:pPr>
-      <w:bookmarkStart w:id="17" w:name="_GoBack"/>
-      <w:bookmarkEnd w:id="17"/>
       <w:r>
         <w:rPr>
           <w:rStyle w:val="CommentReference"/>
@@ -16084,7 +16085,7 @@
       </w:r>
     </w:p>
   </w:comment>
-  <w:comment w:id="21" w:author="Simon De Deyne" w:date="2019-06-17T10:28:00Z" w:initials="SDD">
+  <w:comment w:id="20" w:author="Simon De Deyne" w:date="2019-06-17T10:28:00Z" w:initials="SDD">
     <w:p>
       <w:pPr>
         <w:pStyle w:val="CommentText"/>
@@ -16116,7 +16117,7 @@
       </w:r>
     </w:p>
   </w:comment>
-  <w:comment w:id="24" w:author="Simon De Deyne" w:date="2019-06-17T10:30:00Z" w:initials="SDD">
+  <w:comment w:id="23" w:author="Simon De Deyne" w:date="2019-06-17T10:30:00Z" w:initials="SDD">
     <w:p>
       <w:pPr>
         <w:pStyle w:val="CommentText"/>
@@ -16132,7 +16133,7 @@
       </w:r>
     </w:p>
   </w:comment>
-  <w:comment w:id="62" w:author="Simon De Deyne" w:date="2019-06-17T10:55:00Z" w:initials="SDD">
+  <w:comment w:id="61" w:author="Simon De Deyne" w:date="2019-06-17T10:55:00Z" w:initials="SDD">
     <w:p>
       <w:pPr>
         <w:pStyle w:val="CommentText"/>
@@ -16148,7 +16149,7 @@
       </w:r>
     </w:p>
   </w:comment>
-  <w:comment w:id="113" w:author="Simon De Deyne" w:date="2019-06-17T11:04:00Z" w:initials="SDD">
+  <w:comment w:id="112" w:author="Simon De Deyne" w:date="2019-06-17T11:04:00Z" w:initials="SDD">
     <w:p>
       <w:pPr>
         <w:pStyle w:val="CommentText"/>
@@ -16169,7 +16170,7 @@
       <w:proofErr w:type="gramEnd"/>
     </w:p>
   </w:comment>
-  <w:comment w:id="114" w:author="Simon De Deyne" w:date="2019-06-17T11:05:00Z" w:initials="SDD">
+  <w:comment w:id="113" w:author="Simon De Deyne" w:date="2019-06-17T11:05:00Z" w:initials="SDD">
     <w:p>
       <w:pPr>
         <w:pStyle w:val="CommentText"/>
@@ -16185,7 +16186,7 @@
       </w:r>
     </w:p>
   </w:comment>
-  <w:comment w:id="115" w:author="Simon De Deyne" w:date="2019-06-17T11:06:00Z" w:initials="SDD">
+  <w:comment w:id="114" w:author="Simon De Deyne" w:date="2019-06-17T11:06:00Z" w:initials="SDD">
     <w:p>
       <w:pPr>
         <w:pStyle w:val="CommentText"/>
@@ -16217,7 +16218,7 @@
       </w:r>
     </w:p>
   </w:comment>
-  <w:comment w:id="116" w:author="Simon De Deyne" w:date="2019-06-17T11:07:00Z" w:initials="SDD">
+  <w:comment w:id="115" w:author="Simon De Deyne" w:date="2019-06-17T11:07:00Z" w:initials="SDD">
     <w:p>
       <w:pPr>
         <w:pStyle w:val="CommentText"/>
@@ -16238,7 +16239,7 @@
       <w:proofErr w:type="gramEnd"/>
     </w:p>
   </w:comment>
-  <w:comment w:id="127" w:author="Simon De Deyne" w:date="2019-06-17T11:10:00Z" w:initials="SDD">
+  <w:comment w:id="126" w:author="Simon De Deyne" w:date="2019-06-17T11:10:00Z" w:initials="SDD">
     <w:p>
       <w:pPr>
         <w:pStyle w:val="CommentText"/>
@@ -16270,7 +16271,7 @@
       </w:r>
     </w:p>
   </w:comment>
-  <w:comment w:id="132" w:author="Simon De Deyne" w:date="2019-06-17T11:12:00Z" w:initials="SDD">
+  <w:comment w:id="131" w:author="Simon De Deyne" w:date="2019-06-17T11:12:00Z" w:initials="SDD">
     <w:p>
       <w:pPr>
         <w:pStyle w:val="CommentText"/>
@@ -16286,7 +16287,7 @@
       </w:r>
     </w:p>
   </w:comment>
-  <w:comment w:id="147" w:author="Simon De Deyne" w:date="2019-06-17T14:39:00Z" w:initials="SDD">
+  <w:comment w:id="146" w:author="Simon De Deyne" w:date="2019-06-17T14:39:00Z" w:initials="SDD">
     <w:p>
       <w:pPr>
         <w:pStyle w:val="CommentText"/>
@@ -16302,7 +16303,7 @@
       </w:r>
     </w:p>
   </w:comment>
-  <w:comment w:id="161" w:author="Simon De Deyne" w:date="2019-06-17T14:44:00Z" w:initials="SDD">
+  <w:comment w:id="160" w:author="Simon De Deyne" w:date="2019-06-17T14:44:00Z" w:initials="SDD">
     <w:p>
       <w:pPr>
         <w:pStyle w:val="CommentText"/>
@@ -16318,7 +16319,7 @@
       </w:r>
     </w:p>
   </w:comment>
-  <w:comment w:id="164" w:author="Simon De Deyne" w:date="2019-06-17T14:45:00Z" w:initials="SDD">
+  <w:comment w:id="163" w:author="Simon De Deyne" w:date="2019-06-17T14:45:00Z" w:initials="SDD">
     <w:p>
       <w:pPr>
         <w:pStyle w:val="CommentText"/>
@@ -16334,7 +16335,7 @@
       </w:r>
     </w:p>
   </w:comment>
-  <w:comment w:id="175" w:author="Simon De Deyne" w:date="2019-06-17T14:47:00Z" w:initials="SDD">
+  <w:comment w:id="174" w:author="Simon De Deyne" w:date="2019-06-17T14:47:00Z" w:initials="SDD">
     <w:p>
       <w:pPr>
         <w:pStyle w:val="CommentText"/>
@@ -16350,7 +16351,7 @@
       </w:r>
     </w:p>
   </w:comment>
-  <w:comment w:id="194" w:author="Simon De Deyne" w:date="2019-06-17T14:51:00Z" w:initials="SDD">
+  <w:comment w:id="195" w:author="Simon De Deyne" w:date="2019-06-17T14:51:00Z" w:initials="SDD">
     <w:p>
       <w:pPr>
         <w:pStyle w:val="CommentText"/>
@@ -16366,7 +16367,7 @@
       </w:r>
     </w:p>
   </w:comment>
-  <w:comment w:id="236" w:author="Simon De Deyne" w:date="2019-06-17T11:13:00Z" w:initials="SDD">
+  <w:comment w:id="238" w:author="Simon De Deyne" w:date="2019-06-17T11:13:00Z" w:initials="SDD">
     <w:p>
       <w:pPr>
         <w:pStyle w:val="CommentText"/>
@@ -16514,10 +16515,10 @@
         <w:pStyle w:val="FirstParagraph"/>
         <w:spacing w:before="0" w:after="0"/>
         <w:rPr>
-          <w:ins w:id="44" w:author="Simon De Deyne" w:date="2019-06-17T10:48:00Z"/>
-        </w:rPr>
-      </w:pPr>
-      <w:ins w:id="45" w:author="Simon De Deyne" w:date="2019-06-17T10:48:00Z">
+          <w:ins w:id="43" w:author="Simon De Deyne" w:date="2019-06-17T10:48:00Z"/>
+        </w:rPr>
+      </w:pPr>
+      <w:ins w:id="44" w:author="Simon De Deyne" w:date="2019-06-17T10:48:00Z">
         <w:r>
           <w:rPr>
             <w:rStyle w:val="FootnoteReference"/>
@@ -16528,12 +16529,12 @@
           <w:t xml:space="preserve"> We mainly focus on lemmatization and do not proceed stem</w:t>
         </w:r>
       </w:ins>
-      <w:ins w:id="46" w:author="Simon De Deyne" w:date="2019-06-17T10:49:00Z">
+      <w:ins w:id="45" w:author="Simon De Deyne" w:date="2019-06-17T10:49:00Z">
         <w:r>
           <w:t>ming the word because it introduces additional ambiguity. More specifically, s</w:t>
         </w:r>
       </w:ins>
-      <w:ins w:id="47" w:author="Simon De Deyne" w:date="2019-06-17T10:48:00Z">
+      <w:ins w:id="46" w:author="Simon De Deyne" w:date="2019-06-17T10:48:00Z">
         <w:r>
           <w:t xml:space="preserve">temming involves processing words using heuristics to remove affixes or inflections, such as </w:t>
         </w:r>
@@ -16640,7 +16641,7 @@
         <w:pStyle w:val="FootnoteText"/>
         <w:rPr>
           <w:lang w:val="en-AU"/>
-          <w:rPrChange w:id="48" w:author="Simon De Deyne" w:date="2019-06-17T10:48:00Z">
+          <w:rPrChange w:id="47" w:author="Simon De Deyne" w:date="2019-06-17T10:48:00Z">
             <w:rPr/>
           </w:rPrChange>
         </w:rPr>
@@ -16653,12 +16654,12 @@
         <w:pStyle w:val="FootnoteText"/>
         <w:rPr>
           <w:lang w:val="en-AU"/>
-          <w:rPrChange w:id="179" w:author="Simon De Deyne" w:date="2019-06-17T14:49:00Z">
+          <w:rPrChange w:id="178" w:author="Simon De Deyne" w:date="2019-06-17T14:49:00Z">
             <w:rPr/>
           </w:rPrChange>
         </w:rPr>
       </w:pPr>
-      <w:ins w:id="180" w:author="Simon De Deyne" w:date="2019-06-17T14:49:00Z">
+      <w:ins w:id="179" w:author="Simon De Deyne" w:date="2019-06-17T14:49:00Z">
         <w:r>
           <w:rPr>
             <w:rStyle w:val="FootnoteReference"/>
@@ -17889,6 +17890,9 @@
   </w15:person>
   <w15:person w15:author="Simon De Deyne">
     <w15:presenceInfo w15:providerId="Windows Live" w15:userId="236ed473011382df"/>
+  </w15:person>
+  <w15:person w15:author="Erin Buchanan">
+    <w15:presenceInfo w15:providerId="AD" w15:userId="S::ebuchanan@harrisburgu.edu::a202a620-6e05-42b1-a3fc-fcfad0b42cdc"/>
   </w15:person>
 </w15:people>
 </file>

</xml_diff>